<commit_message>
dodati SSU-ovi, vecina je izmenjena
</commit_message>
<xml_diff>
--- a/documentation/SSU/AzuriranjeProjektnogZadatka.docx
+++ b/documentation/SSU/AzuriranjeProjektnogZadatka.docx
@@ -14,7 +14,6 @@
           <w:szCs w:val="44"/>
         </w:rPr>
       </w:pPr>
-      <w:proofErr w:type="spellStart"/>
       <w:r>
         <w:rPr>
           <w:rFonts w:ascii="Times New Roman" w:eastAsia="Times New Roman" w:hAnsi="Times New Roman" w:cs="Times New Roman"/>
@@ -23,9 +22,21 @@
           <w:sz w:val="44"/>
           <w:szCs w:val="44"/>
         </w:rPr>
-        <w:t>Elektrotehnički</w:t>
-      </w:r>
-      <w:proofErr w:type="spellEnd"/>
+        <w:t>Elektrotehnički fakultet u Beogradu</w:t>
+      </w:r>
+    </w:p>
+    <w:p>
+      <w:pPr>
+        <w:spacing w:after="0" w:line="240" w:lineRule="auto"/>
+        <w:contextualSpacing/>
+        <w:jc w:val="center"/>
+        <w:rPr>
+          <w:rFonts w:ascii="Times New Roman" w:eastAsia="Times New Roman" w:hAnsi="Times New Roman" w:cs="Times New Roman"/>
+          <w:b/>
+          <w:sz w:val="44"/>
+          <w:szCs w:val="44"/>
+        </w:rPr>
+      </w:pPr>
       <w:r>
         <w:rPr>
           <w:rFonts w:ascii="Times New Roman" w:eastAsia="Times New Roman" w:hAnsi="Times New Roman" w:cs="Times New Roman"/>
@@ -34,9 +45,8 @@
           <w:sz w:val="44"/>
           <w:szCs w:val="44"/>
         </w:rPr>
-        <w:t xml:space="preserve"> </w:t>
-      </w:r>
-      <w:proofErr w:type="spellStart"/>
+        <w:t>SI3PSI</w:t>
+      </w:r>
       <w:r>
         <w:rPr>
           <w:rFonts w:ascii="Times New Roman" w:eastAsia="Times New Roman" w:hAnsi="Times New Roman" w:cs="Times New Roman"/>
@@ -45,31 +55,9 @@
           <w:sz w:val="44"/>
           <w:szCs w:val="44"/>
         </w:rPr>
-        <w:t>fakultet</w:t>
-      </w:r>
-      <w:proofErr w:type="spellEnd"/>
-      <w:r>
-        <w:rPr>
-          <w:rFonts w:ascii="Times New Roman" w:eastAsia="Times New Roman" w:hAnsi="Times New Roman" w:cs="Times New Roman"/>
-          <w:b/>
-          <w:color w:val="000000"/>
-          <w:sz w:val="44"/>
-          <w:szCs w:val="44"/>
-        </w:rPr>
-        <w:t xml:space="preserve"> u </w:t>
-      </w:r>
-      <w:proofErr w:type="spellStart"/>
-      <w:r>
-        <w:rPr>
-          <w:rFonts w:ascii="Times New Roman" w:eastAsia="Times New Roman" w:hAnsi="Times New Roman" w:cs="Times New Roman"/>
-          <w:b/>
-          <w:color w:val="000000"/>
-          <w:sz w:val="44"/>
-          <w:szCs w:val="44"/>
-        </w:rPr>
-        <w:t>Beogradu</w:t>
-      </w:r>
-      <w:proofErr w:type="spellEnd"/>
+        <w:tab/>
+        <w:t>Principi softversko inženjerstva</w:t>
+      </w:r>
     </w:p>
     <w:p>
       <w:pPr>
@@ -83,95 +71,6 @@
           <w:szCs w:val="44"/>
         </w:rPr>
       </w:pPr>
-      <w:r>
-        <w:rPr>
-          <w:rFonts w:ascii="Times New Roman" w:eastAsia="Times New Roman" w:hAnsi="Times New Roman" w:cs="Times New Roman"/>
-          <w:b/>
-          <w:color w:val="000000"/>
-          <w:sz w:val="44"/>
-          <w:szCs w:val="44"/>
-        </w:rPr>
-        <w:t>SI3PSI</w:t>
-      </w:r>
-      <w:r>
-        <w:rPr>
-          <w:rFonts w:ascii="Times New Roman" w:eastAsia="Times New Roman" w:hAnsi="Times New Roman" w:cs="Times New Roman"/>
-          <w:b/>
-          <w:color w:val="000000"/>
-          <w:sz w:val="44"/>
-          <w:szCs w:val="44"/>
-        </w:rPr>
-        <w:tab/>
-      </w:r>
-      <w:proofErr w:type="spellStart"/>
-      <w:r>
-        <w:rPr>
-          <w:rFonts w:ascii="Times New Roman" w:eastAsia="Times New Roman" w:hAnsi="Times New Roman" w:cs="Times New Roman"/>
-          <w:b/>
-          <w:color w:val="000000"/>
-          <w:sz w:val="44"/>
-          <w:szCs w:val="44"/>
-        </w:rPr>
-        <w:t>Principi</w:t>
-      </w:r>
-      <w:proofErr w:type="spellEnd"/>
-      <w:r>
-        <w:rPr>
-          <w:rFonts w:ascii="Times New Roman" w:eastAsia="Times New Roman" w:hAnsi="Times New Roman" w:cs="Times New Roman"/>
-          <w:b/>
-          <w:color w:val="000000"/>
-          <w:sz w:val="44"/>
-          <w:szCs w:val="44"/>
-        </w:rPr>
-        <w:t xml:space="preserve"> </w:t>
-      </w:r>
-      <w:proofErr w:type="spellStart"/>
-      <w:r>
-        <w:rPr>
-          <w:rFonts w:ascii="Times New Roman" w:eastAsia="Times New Roman" w:hAnsi="Times New Roman" w:cs="Times New Roman"/>
-          <w:b/>
-          <w:color w:val="000000"/>
-          <w:sz w:val="44"/>
-          <w:szCs w:val="44"/>
-        </w:rPr>
-        <w:t>softversko</w:t>
-      </w:r>
-      <w:proofErr w:type="spellEnd"/>
-      <w:r>
-        <w:rPr>
-          <w:rFonts w:ascii="Times New Roman" w:eastAsia="Times New Roman" w:hAnsi="Times New Roman" w:cs="Times New Roman"/>
-          <w:b/>
-          <w:color w:val="000000"/>
-          <w:sz w:val="44"/>
-          <w:szCs w:val="44"/>
-        </w:rPr>
-        <w:t xml:space="preserve"> </w:t>
-      </w:r>
-      <w:proofErr w:type="spellStart"/>
-      <w:r>
-        <w:rPr>
-          <w:rFonts w:ascii="Times New Roman" w:eastAsia="Times New Roman" w:hAnsi="Times New Roman" w:cs="Times New Roman"/>
-          <w:b/>
-          <w:color w:val="000000"/>
-          <w:sz w:val="44"/>
-          <w:szCs w:val="44"/>
-        </w:rPr>
-        <w:t>inženjerstva</w:t>
-      </w:r>
-      <w:proofErr w:type="spellEnd"/>
-    </w:p>
-    <w:p>
-      <w:pPr>
-        <w:spacing w:after="0" w:line="240" w:lineRule="auto"/>
-        <w:contextualSpacing/>
-        <w:jc w:val="center"/>
-        <w:rPr>
-          <w:rFonts w:ascii="Times New Roman" w:eastAsia="Times New Roman" w:hAnsi="Times New Roman" w:cs="Times New Roman"/>
-          <w:b/>
-          <w:sz w:val="44"/>
-          <w:szCs w:val="44"/>
-        </w:rPr>
-      </w:pPr>
     </w:p>
     <w:p>
       <w:pPr>
@@ -185,88 +84,14 @@
           <w:szCs w:val="24"/>
         </w:rPr>
       </w:pPr>
-      <w:proofErr w:type="spellStart"/>
       <w:r>
         <w:rPr>
           <w:rFonts w:ascii="Times New Roman" w:eastAsia="Times New Roman" w:hAnsi="Times New Roman" w:cs="Times New Roman"/>
           <w:b/>
           <w:color w:val="000000"/>
         </w:rPr>
-        <w:t>Projekat</w:t>
-      </w:r>
-      <w:proofErr w:type="spellEnd"/>
-      <w:r>
-        <w:rPr>
-          <w:rFonts w:ascii="Times New Roman" w:eastAsia="Times New Roman" w:hAnsi="Times New Roman" w:cs="Times New Roman"/>
-          <w:b/>
-          <w:color w:val="000000"/>
-        </w:rPr>
-        <w:t xml:space="preserve"> </w:t>
-      </w:r>
-      <w:proofErr w:type="spellStart"/>
-      <w:r>
-        <w:rPr>
-          <w:rFonts w:ascii="Times New Roman" w:eastAsia="Times New Roman" w:hAnsi="Times New Roman" w:cs="Times New Roman"/>
-          <w:b/>
-          <w:color w:val="000000"/>
-        </w:rPr>
-        <w:t>Platforma</w:t>
-      </w:r>
-      <w:proofErr w:type="spellEnd"/>
-      <w:r>
-        <w:rPr>
-          <w:rFonts w:ascii="Times New Roman" w:eastAsia="Times New Roman" w:hAnsi="Times New Roman" w:cs="Times New Roman"/>
-          <w:b/>
-          <w:color w:val="000000"/>
-        </w:rPr>
-        <w:t xml:space="preserve"> </w:t>
-      </w:r>
-      <w:proofErr w:type="spellStart"/>
-      <w:r>
-        <w:rPr>
-          <w:rFonts w:ascii="Times New Roman" w:eastAsia="Times New Roman" w:hAnsi="Times New Roman" w:cs="Times New Roman"/>
-          <w:b/>
-          <w:color w:val="000000"/>
-        </w:rPr>
-        <w:t>za</w:t>
-      </w:r>
-      <w:proofErr w:type="spellEnd"/>
-      <w:r>
-        <w:rPr>
-          <w:rFonts w:ascii="Times New Roman" w:eastAsia="Times New Roman" w:hAnsi="Times New Roman" w:cs="Times New Roman"/>
-          <w:b/>
-          <w:color w:val="000000"/>
-        </w:rPr>
-        <w:t xml:space="preserve"> </w:t>
-      </w:r>
-      <w:proofErr w:type="spellStart"/>
-      <w:r>
-        <w:rPr>
-          <w:rFonts w:ascii="Times New Roman" w:eastAsia="Times New Roman" w:hAnsi="Times New Roman" w:cs="Times New Roman"/>
-          <w:b/>
-          <w:color w:val="000000"/>
-        </w:rPr>
-        <w:t>formiranje</w:t>
-      </w:r>
-      <w:proofErr w:type="spellEnd"/>
-      <w:r>
-        <w:rPr>
-          <w:rFonts w:ascii="Times New Roman" w:eastAsia="Times New Roman" w:hAnsi="Times New Roman" w:cs="Times New Roman"/>
-          <w:b/>
-          <w:color w:val="000000"/>
-        </w:rPr>
-        <w:t xml:space="preserve"> PSI </w:t>
-      </w:r>
-      <w:proofErr w:type="spellStart"/>
-      <w:r>
-        <w:rPr>
-          <w:rFonts w:ascii="Times New Roman" w:eastAsia="Times New Roman" w:hAnsi="Times New Roman" w:cs="Times New Roman"/>
-          <w:b/>
-          <w:color w:val="000000"/>
-        </w:rPr>
-        <w:t>timova</w:t>
-      </w:r>
-      <w:proofErr w:type="spellEnd"/>
+        <w:t>Projekat Platforma za formiranje PSI timova</w:t>
+      </w:r>
     </w:p>
     <w:p>
       <w:pPr>
@@ -287,106 +112,14 @@
         <w:contextualSpacing/>
         <w:jc w:val="center"/>
       </w:pPr>
-      <w:proofErr w:type="spellStart"/>
       <w:r>
         <w:rPr>
           <w:rFonts w:ascii="Times New Roman" w:eastAsia="Times New Roman" w:hAnsi="Times New Roman" w:cs="Times New Roman"/>
           <w:b/>
           <w:color w:val="000000"/>
         </w:rPr>
-        <w:t>Specifikacija</w:t>
-      </w:r>
-      <w:proofErr w:type="spellEnd"/>
-      <w:r>
-        <w:rPr>
-          <w:rFonts w:ascii="Times New Roman" w:eastAsia="Times New Roman" w:hAnsi="Times New Roman" w:cs="Times New Roman"/>
-          <w:b/>
-          <w:color w:val="000000"/>
-        </w:rPr>
-        <w:t xml:space="preserve"> </w:t>
-      </w:r>
-      <w:proofErr w:type="spellStart"/>
-      <w:r>
-        <w:rPr>
-          <w:rFonts w:ascii="Times New Roman" w:eastAsia="Times New Roman" w:hAnsi="Times New Roman" w:cs="Times New Roman"/>
-          <w:b/>
-          <w:color w:val="000000"/>
-        </w:rPr>
-        <w:t>slucaja</w:t>
-      </w:r>
-      <w:proofErr w:type="spellEnd"/>
-      <w:r>
-        <w:rPr>
-          <w:rFonts w:ascii="Times New Roman" w:eastAsia="Times New Roman" w:hAnsi="Times New Roman" w:cs="Times New Roman"/>
-          <w:b/>
-          <w:color w:val="000000"/>
-        </w:rPr>
-        <w:t xml:space="preserve"> </w:t>
-      </w:r>
-      <w:proofErr w:type="spellStart"/>
-      <w:r>
-        <w:rPr>
-          <w:rFonts w:ascii="Times New Roman" w:eastAsia="Times New Roman" w:hAnsi="Times New Roman" w:cs="Times New Roman"/>
-          <w:b/>
-          <w:color w:val="000000"/>
-        </w:rPr>
-        <w:t>koriscenja</w:t>
-      </w:r>
-      <w:proofErr w:type="spellEnd"/>
-      <w:r>
-        <w:rPr>
-          <w:rFonts w:ascii="Times New Roman" w:eastAsia="Times New Roman" w:hAnsi="Times New Roman" w:cs="Times New Roman"/>
-          <w:b/>
-          <w:color w:val="000000"/>
-        </w:rPr>
-        <w:t xml:space="preserve"> </w:t>
-      </w:r>
-      <w:proofErr w:type="spellStart"/>
-      <w:r>
-        <w:rPr>
-          <w:rFonts w:ascii="Times New Roman" w:eastAsia="Times New Roman" w:hAnsi="Times New Roman" w:cs="Times New Roman"/>
-          <w:b/>
-          <w:color w:val="000000"/>
-        </w:rPr>
-        <w:t>azuriranja</w:t>
-      </w:r>
-      <w:proofErr w:type="spellEnd"/>
-      <w:r>
-        <w:rPr>
-          <w:rFonts w:ascii="Times New Roman" w:eastAsia="Times New Roman" w:hAnsi="Times New Roman" w:cs="Times New Roman"/>
-          <w:b/>
-          <w:color w:val="000000"/>
-        </w:rPr>
-        <w:t xml:space="preserve"> </w:t>
-      </w:r>
-      <w:proofErr w:type="spellStart"/>
-      <w:r>
-        <w:rPr>
-          <w:rFonts w:ascii="Times New Roman" w:eastAsia="Times New Roman" w:hAnsi="Times New Roman" w:cs="Times New Roman"/>
-          <w:b/>
-          <w:color w:val="000000"/>
-        </w:rPr>
-        <w:t>projektnog</w:t>
-      </w:r>
-      <w:proofErr w:type="spellEnd"/>
-      <w:r>
-        <w:rPr>
-          <w:rFonts w:ascii="Times New Roman" w:eastAsia="Times New Roman" w:hAnsi="Times New Roman" w:cs="Times New Roman"/>
-          <w:b/>
-          <w:color w:val="000000"/>
-        </w:rPr>
-        <w:t xml:space="preserve"> </w:t>
-      </w:r>
-      <w:proofErr w:type="spellStart"/>
-      <w:r>
-        <w:rPr>
-          <w:rFonts w:ascii="Times New Roman" w:eastAsia="Times New Roman" w:hAnsi="Times New Roman" w:cs="Times New Roman"/>
-          <w:b/>
-          <w:color w:val="000000"/>
-        </w:rPr>
-        <w:t>zadatka</w:t>
-      </w:r>
-      <w:proofErr w:type="spellEnd"/>
+        <w:t>Specifikacija slucaja koriscenja azuriranja projektnog zadatka</w:t>
+      </w:r>
     </w:p>
     <w:p>
       <w:pPr>
@@ -413,23 +146,13 @@
           <w:szCs w:val="24"/>
         </w:rPr>
       </w:pPr>
-      <w:proofErr w:type="spellStart"/>
       <w:r>
         <w:rPr>
           <w:rFonts w:ascii="Times New Roman" w:eastAsia="Times New Roman" w:hAnsi="Times New Roman" w:cs="Times New Roman"/>
           <w:b/>
           <w:color w:val="000000"/>
         </w:rPr>
-        <w:t>Verzija</w:t>
-      </w:r>
-      <w:proofErr w:type="spellEnd"/>
-      <w:r>
-        <w:rPr>
-          <w:rFonts w:ascii="Times New Roman" w:eastAsia="Times New Roman" w:hAnsi="Times New Roman" w:cs="Times New Roman"/>
-          <w:b/>
-          <w:color w:val="000000"/>
-        </w:rPr>
-        <w:t xml:space="preserve"> 1.1</w:t>
+        <w:t>Verzija 1.1</w:t>
       </w:r>
     </w:p>
     <w:p>
@@ -457,34 +180,14 @@
           <w:szCs w:val="24"/>
         </w:rPr>
       </w:pPr>
-      <w:proofErr w:type="spellStart"/>
       <w:r>
         <w:rPr>
           <w:rFonts w:ascii="Times New Roman" w:eastAsia="Times New Roman" w:hAnsi="Times New Roman" w:cs="Times New Roman"/>
           <w:b/>
           <w:color w:val="000000"/>
         </w:rPr>
-        <w:t>Istorija</w:t>
-      </w:r>
-      <w:proofErr w:type="spellEnd"/>
-      <w:r>
-        <w:rPr>
-          <w:rFonts w:ascii="Times New Roman" w:eastAsia="Times New Roman" w:hAnsi="Times New Roman" w:cs="Times New Roman"/>
-          <w:b/>
-          <w:color w:val="000000"/>
-        </w:rPr>
-        <w:t xml:space="preserve"> </w:t>
-      </w:r>
-      <w:proofErr w:type="spellStart"/>
-      <w:r>
-        <w:rPr>
-          <w:rFonts w:ascii="Times New Roman" w:eastAsia="Times New Roman" w:hAnsi="Times New Roman" w:cs="Times New Roman"/>
-          <w:b/>
-          <w:color w:val="000000"/>
-        </w:rPr>
-        <w:t>izmena</w:t>
-      </w:r>
-      <w:proofErr w:type="spellEnd"/>
+        <w:t>Istorija izmena</w:t>
+      </w:r>
     </w:p>
     <w:p>
       <w:pPr>
@@ -586,7 +289,6 @@
                 <w:rFonts w:ascii="Times New Roman" w:eastAsia="Times New Roman" w:hAnsi="Times New Roman" w:cs="Times New Roman"/>
               </w:rPr>
             </w:pPr>
-            <w:proofErr w:type="spellStart"/>
             <w:r>
               <w:rPr>
                 <w:rFonts w:ascii="Times New Roman" w:eastAsia="Times New Roman" w:hAnsi="Times New Roman" w:cs="Times New Roman"/>
@@ -594,7 +296,6 @@
               </w:rPr>
               <w:t>Verzija</w:t>
             </w:r>
-            <w:proofErr w:type="spellEnd"/>
           </w:p>
         </w:tc>
         <w:tc>
@@ -621,31 +322,13 @@
                 <w:rFonts w:ascii="Times New Roman" w:eastAsia="Times New Roman" w:hAnsi="Times New Roman" w:cs="Times New Roman"/>
               </w:rPr>
             </w:pPr>
-            <w:proofErr w:type="spellStart"/>
             <w:r>
               <w:rPr>
                 <w:rFonts w:ascii="Times New Roman" w:eastAsia="Times New Roman" w:hAnsi="Times New Roman" w:cs="Times New Roman"/>
                 <w:color w:val="000000"/>
               </w:rPr>
-              <w:t>Kratak</w:t>
+              <w:t>Kratak opis</w:t>
             </w:r>
-            <w:proofErr w:type="spellEnd"/>
-            <w:r>
-              <w:rPr>
-                <w:rFonts w:ascii="Times New Roman" w:eastAsia="Times New Roman" w:hAnsi="Times New Roman" w:cs="Times New Roman"/>
-                <w:color w:val="000000"/>
-              </w:rPr>
-              <w:t xml:space="preserve"> </w:t>
-            </w:r>
-            <w:proofErr w:type="spellStart"/>
-            <w:r>
-              <w:rPr>
-                <w:rFonts w:ascii="Times New Roman" w:eastAsia="Times New Roman" w:hAnsi="Times New Roman" w:cs="Times New Roman"/>
-                <w:color w:val="000000"/>
-              </w:rPr>
-              <w:t>opis</w:t>
-            </w:r>
-            <w:proofErr w:type="spellEnd"/>
           </w:p>
         </w:tc>
         <w:tc>
@@ -672,7 +355,6 @@
                 <w:rFonts w:ascii="Times New Roman" w:eastAsia="Times New Roman" w:hAnsi="Times New Roman" w:cs="Times New Roman"/>
               </w:rPr>
             </w:pPr>
-            <w:proofErr w:type="spellStart"/>
             <w:r>
               <w:rPr>
                 <w:rFonts w:ascii="Times New Roman" w:eastAsia="Times New Roman" w:hAnsi="Times New Roman" w:cs="Times New Roman"/>
@@ -680,7 +362,6 @@
               </w:rPr>
               <w:t>Autor</w:t>
             </w:r>
-            <w:proofErr w:type="spellEnd"/>
           </w:p>
         </w:tc>
       </w:tr>
@@ -779,31 +460,13 @@
                 <w:rFonts w:ascii="Times New Roman" w:eastAsia="Times New Roman" w:hAnsi="Times New Roman" w:cs="Times New Roman"/>
               </w:rPr>
             </w:pPr>
-            <w:proofErr w:type="spellStart"/>
             <w:r>
               <w:rPr>
                 <w:rFonts w:ascii="Times New Roman" w:eastAsia="Times New Roman" w:hAnsi="Times New Roman" w:cs="Times New Roman"/>
                 <w:color w:val="000000"/>
               </w:rPr>
-              <w:t>Inicijalna</w:t>
+              <w:t>Inicijalna verzija</w:t>
             </w:r>
-            <w:proofErr w:type="spellEnd"/>
-            <w:r>
-              <w:rPr>
-                <w:rFonts w:ascii="Times New Roman" w:eastAsia="Times New Roman" w:hAnsi="Times New Roman" w:cs="Times New Roman"/>
-                <w:color w:val="000000"/>
-              </w:rPr>
-              <w:t xml:space="preserve"> </w:t>
-            </w:r>
-            <w:proofErr w:type="spellStart"/>
-            <w:r>
-              <w:rPr>
-                <w:rFonts w:ascii="Times New Roman" w:eastAsia="Times New Roman" w:hAnsi="Times New Roman" w:cs="Times New Roman"/>
-                <w:color w:val="000000"/>
-              </w:rPr>
-              <w:t>verzija</w:t>
-            </w:r>
-            <w:proofErr w:type="spellEnd"/>
           </w:p>
         </w:tc>
         <w:tc>
@@ -834,14 +497,7 @@
               <w:rPr>
                 <w:rFonts w:ascii="Times New Roman" w:eastAsia="Times New Roman" w:hAnsi="Times New Roman" w:cs="Times New Roman"/>
               </w:rPr>
-              <w:t xml:space="preserve">Ivan </w:t>
-            </w:r>
-            <w:proofErr w:type="spellStart"/>
-            <w:r>
-              <w:rPr>
-                <w:rFonts w:ascii="Times New Roman" w:eastAsia="Times New Roman" w:hAnsi="Times New Roman" w:cs="Times New Roman"/>
-              </w:rPr>
-              <w:t>Miljkov</w:t>
+              <w:t>Ivan Miljkov</w:t>
             </w:r>
             <w:r>
               <w:rPr>
@@ -855,7 +511,6 @@
               </w:rPr>
               <w:t>ć</w:t>
             </w:r>
-            <w:proofErr w:type="spellEnd"/>
           </w:p>
         </w:tc>
       </w:tr>
@@ -957,37 +612,12 @@
                 <w:color w:val="000000"/>
               </w:rPr>
             </w:pPr>
-            <w:proofErr w:type="spellStart"/>
             <w:r>
               <w:rPr>
                 <w:rFonts w:ascii="Times New Roman" w:eastAsia="Times New Roman" w:hAnsi="Times New Roman" w:cs="Times New Roman"/>
                 <w:color w:val="000000"/>
               </w:rPr>
-              <w:t>Ispravka</w:t>
-            </w:r>
-            <w:proofErr w:type="spellEnd"/>
-            <w:r>
-              <w:rPr>
-                <w:rFonts w:ascii="Times New Roman" w:eastAsia="Times New Roman" w:hAnsi="Times New Roman" w:cs="Times New Roman"/>
-                <w:color w:val="000000"/>
-              </w:rPr>
-              <w:t xml:space="preserve"> </w:t>
-            </w:r>
-            <w:proofErr w:type="spellStart"/>
-            <w:r>
-              <w:rPr>
-                <w:rFonts w:ascii="Times New Roman" w:eastAsia="Times New Roman" w:hAnsi="Times New Roman" w:cs="Times New Roman"/>
-                <w:color w:val="000000"/>
-              </w:rPr>
-              <w:t>nakon</w:t>
-            </w:r>
-            <w:proofErr w:type="spellEnd"/>
-            <w:r>
-              <w:rPr>
-                <w:rFonts w:ascii="Times New Roman" w:eastAsia="Times New Roman" w:hAnsi="Times New Roman" w:cs="Times New Roman"/>
-                <w:color w:val="000000"/>
-              </w:rPr>
-              <w:t xml:space="preserve"> FR</w:t>
+              <w:t>Ispravka nakon FR</w:t>
             </w:r>
           </w:p>
         </w:tc>
@@ -1019,16 +649,8 @@
               <w:rPr>
                 <w:rFonts w:ascii="Times New Roman" w:eastAsia="Times New Roman" w:hAnsi="Times New Roman" w:cs="Times New Roman"/>
               </w:rPr>
-              <w:t xml:space="preserve">Ivan </w:t>
+              <w:t>Ivan Miljković</w:t>
             </w:r>
-            <w:proofErr w:type="spellStart"/>
-            <w:r>
-              <w:rPr>
-                <w:rFonts w:ascii="Times New Roman" w:eastAsia="Times New Roman" w:hAnsi="Times New Roman" w:cs="Times New Roman"/>
-              </w:rPr>
-              <w:t>Miljković</w:t>
-            </w:r>
-            <w:proofErr w:type="spellEnd"/>
           </w:p>
         </w:tc>
       </w:tr>
@@ -1048,11 +670,9 @@
       <w:pPr>
         <w:pStyle w:val="Style1"/>
       </w:pPr>
-      <w:proofErr w:type="spellStart"/>
       <w:r>
         <w:t>Uvod</w:t>
       </w:r>
-      <w:proofErr w:type="spellEnd"/>
     </w:p>
     <w:p>
       <w:pPr>
@@ -1072,11 +692,9 @@
         </w:numPr>
         <w:ind w:left="714" w:hanging="357"/>
       </w:pPr>
-      <w:proofErr w:type="spellStart"/>
       <w:r>
         <w:t>Rezime</w:t>
       </w:r>
-      <w:proofErr w:type="spellEnd"/>
     </w:p>
     <w:p>
       <w:pPr>
@@ -1094,106 +712,12 @@
         <w:ind w:left="720"/>
         <w:contextualSpacing/>
       </w:pPr>
-      <w:proofErr w:type="spellStart"/>
-      <w:proofErr w:type="gramStart"/>
-      <w:r>
-        <w:rPr>
-          <w:rFonts w:ascii="Times New Roman" w:hAnsi="Times New Roman" w:cs="Times New Roman"/>
-        </w:rPr>
-        <w:t>Definisanje</w:t>
-      </w:r>
-      <w:proofErr w:type="spellEnd"/>
-      <w:r>
-        <w:rPr>
-          <w:rFonts w:ascii="Times New Roman" w:hAnsi="Times New Roman" w:cs="Times New Roman"/>
-        </w:rPr>
-        <w:t xml:space="preserve"> </w:t>
-      </w:r>
-      <w:proofErr w:type="spellStart"/>
-      <w:r>
-        <w:rPr>
-          <w:rFonts w:ascii="Times New Roman" w:hAnsi="Times New Roman" w:cs="Times New Roman"/>
-        </w:rPr>
-        <w:t>scenarija</w:t>
-      </w:r>
-      <w:proofErr w:type="spellEnd"/>
-      <w:r>
-        <w:rPr>
-          <w:rFonts w:ascii="Times New Roman" w:hAnsi="Times New Roman" w:cs="Times New Roman"/>
-        </w:rPr>
-        <w:t xml:space="preserve"> </w:t>
-      </w:r>
-      <w:proofErr w:type="spellStart"/>
-      <w:r>
-        <w:rPr>
-          <w:rFonts w:ascii="Times New Roman" w:hAnsi="Times New Roman" w:cs="Times New Roman"/>
-        </w:rPr>
-        <w:t>za</w:t>
-      </w:r>
-      <w:proofErr w:type="spellEnd"/>
-      <w:r>
-        <w:rPr>
-          <w:rFonts w:ascii="Times New Roman" w:hAnsi="Times New Roman" w:cs="Times New Roman"/>
-        </w:rPr>
-        <w:t xml:space="preserve"> </w:t>
-      </w:r>
-      <w:proofErr w:type="spellStart"/>
-      <w:r>
-        <w:rPr>
-          <w:rFonts w:ascii="Times New Roman" w:hAnsi="Times New Roman" w:cs="Times New Roman"/>
-        </w:rPr>
-        <w:t>azuriranje</w:t>
-      </w:r>
-      <w:proofErr w:type="spellEnd"/>
-      <w:r>
-        <w:rPr>
-          <w:rFonts w:ascii="Times New Roman" w:hAnsi="Times New Roman" w:cs="Times New Roman"/>
-        </w:rPr>
-        <w:t xml:space="preserve"> </w:t>
-      </w:r>
-      <w:proofErr w:type="spellStart"/>
-      <w:r>
-        <w:rPr>
-          <w:rFonts w:ascii="Times New Roman" w:hAnsi="Times New Roman" w:cs="Times New Roman"/>
-        </w:rPr>
-        <w:t>teksta</w:t>
-      </w:r>
-      <w:proofErr w:type="spellEnd"/>
-      <w:r>
-        <w:rPr>
-          <w:rFonts w:ascii="Times New Roman" w:hAnsi="Times New Roman" w:cs="Times New Roman"/>
-        </w:rPr>
-        <w:t xml:space="preserve"> </w:t>
-      </w:r>
-      <w:proofErr w:type="spellStart"/>
-      <w:r>
-        <w:rPr>
-          <w:rFonts w:ascii="Times New Roman" w:hAnsi="Times New Roman" w:cs="Times New Roman"/>
-        </w:rPr>
-        <w:t>projektnog</w:t>
-      </w:r>
-      <w:proofErr w:type="spellEnd"/>
-      <w:r>
-        <w:rPr>
-          <w:rFonts w:ascii="Times New Roman" w:hAnsi="Times New Roman" w:cs="Times New Roman"/>
-        </w:rPr>
-        <w:t xml:space="preserve"> </w:t>
-      </w:r>
-      <w:proofErr w:type="spellStart"/>
-      <w:r>
-        <w:rPr>
-          <w:rFonts w:ascii="Times New Roman" w:hAnsi="Times New Roman" w:cs="Times New Roman"/>
-        </w:rPr>
-        <w:t>zadatka</w:t>
-      </w:r>
-      <w:proofErr w:type="spellEnd"/>
-      <w:r>
-        <w:rPr>
-          <w:rFonts w:ascii="Times New Roman" w:hAnsi="Times New Roman" w:cs="Times New Roman"/>
-        </w:rPr>
-        <w:t>.</w:t>
-      </w:r>
-      <w:proofErr w:type="gramEnd"/>
+      <w:r>
+        <w:rPr>
+          <w:rFonts w:ascii="Times New Roman" w:hAnsi="Times New Roman" w:cs="Times New Roman"/>
+        </w:rPr>
+        <w:t>Definisanje scenarija za azuriranje teksta projektnog zadatka.</w:t>
+      </w:r>
     </w:p>
     <w:p>
       <w:pPr>
@@ -1241,35 +765,7 @@
         <w:rPr>
           <w:rFonts w:ascii="Times New Roman" w:hAnsi="Times New Roman" w:cs="Times New Roman"/>
         </w:rPr>
-        <w:t xml:space="preserve">1. </w:t>
-      </w:r>
-      <w:proofErr w:type="spellStart"/>
-      <w:r>
-        <w:rPr>
-          <w:rFonts w:ascii="Times New Roman" w:hAnsi="Times New Roman" w:cs="Times New Roman"/>
-        </w:rPr>
-        <w:t>Projektni</w:t>
-      </w:r>
-      <w:proofErr w:type="spellEnd"/>
-      <w:r>
-        <w:rPr>
-          <w:rFonts w:ascii="Times New Roman" w:hAnsi="Times New Roman" w:cs="Times New Roman"/>
-        </w:rPr>
-        <w:t xml:space="preserve"> </w:t>
-      </w:r>
-      <w:proofErr w:type="spellStart"/>
-      <w:r>
-        <w:rPr>
-          <w:rFonts w:ascii="Times New Roman" w:hAnsi="Times New Roman" w:cs="Times New Roman"/>
-        </w:rPr>
-        <w:t>zadatak</w:t>
-      </w:r>
-      <w:proofErr w:type="spellEnd"/>
-      <w:r>
-        <w:rPr>
-          <w:rFonts w:ascii="Times New Roman" w:hAnsi="Times New Roman" w:cs="Times New Roman"/>
-        </w:rPr>
-        <w:t xml:space="preserve"> </w:t>
+        <w:t xml:space="preserve">1. Projektni zadatak </w:t>
       </w:r>
     </w:p>
     <w:p>
@@ -1285,100 +781,8 @@
         <w:rPr>
           <w:rFonts w:ascii="Times New Roman" w:hAnsi="Times New Roman" w:cs="Times New Roman"/>
         </w:rPr>
-        <w:t xml:space="preserve">2. </w:t>
-      </w:r>
-      <w:proofErr w:type="spellStart"/>
-      <w:r>
-        <w:rPr>
-          <w:rFonts w:ascii="Times New Roman" w:hAnsi="Times New Roman" w:cs="Times New Roman"/>
-        </w:rPr>
-        <w:t>Uputstvo</w:t>
-      </w:r>
-      <w:proofErr w:type="spellEnd"/>
-      <w:r>
-        <w:rPr>
-          <w:rFonts w:ascii="Times New Roman" w:hAnsi="Times New Roman" w:cs="Times New Roman"/>
-        </w:rPr>
-        <w:t xml:space="preserve"> </w:t>
-      </w:r>
-      <w:proofErr w:type="spellStart"/>
-      <w:r>
-        <w:rPr>
-          <w:rFonts w:ascii="Times New Roman" w:hAnsi="Times New Roman" w:cs="Times New Roman"/>
-        </w:rPr>
-        <w:t>za</w:t>
-      </w:r>
-      <w:proofErr w:type="spellEnd"/>
-      <w:r>
-        <w:rPr>
-          <w:rFonts w:ascii="Times New Roman" w:hAnsi="Times New Roman" w:cs="Times New Roman"/>
-        </w:rPr>
-        <w:t xml:space="preserve"> </w:t>
-      </w:r>
-      <w:proofErr w:type="spellStart"/>
-      <w:r>
-        <w:rPr>
-          <w:rFonts w:ascii="Times New Roman" w:hAnsi="Times New Roman" w:cs="Times New Roman"/>
-        </w:rPr>
-        <w:t>pisanje</w:t>
-      </w:r>
-      <w:proofErr w:type="spellEnd"/>
-      <w:r>
-        <w:rPr>
-          <w:rFonts w:ascii="Times New Roman" w:hAnsi="Times New Roman" w:cs="Times New Roman"/>
-        </w:rPr>
-        <w:t xml:space="preserve"> </w:t>
-      </w:r>
-      <w:proofErr w:type="spellStart"/>
-      <w:r>
-        <w:rPr>
-          <w:rFonts w:ascii="Times New Roman" w:hAnsi="Times New Roman" w:cs="Times New Roman"/>
-        </w:rPr>
-        <w:t>specifikacije</w:t>
-      </w:r>
-      <w:proofErr w:type="spellEnd"/>
-      <w:r>
-        <w:rPr>
-          <w:rFonts w:ascii="Times New Roman" w:hAnsi="Times New Roman" w:cs="Times New Roman"/>
-        </w:rPr>
-        <w:t xml:space="preserve"> </w:t>
-      </w:r>
-      <w:proofErr w:type="spellStart"/>
-      <w:r>
-        <w:rPr>
-          <w:rFonts w:ascii="Times New Roman" w:hAnsi="Times New Roman" w:cs="Times New Roman"/>
-        </w:rPr>
-        <w:t>scenarija</w:t>
-      </w:r>
-      <w:proofErr w:type="spellEnd"/>
-      <w:r>
-        <w:rPr>
-          <w:rFonts w:ascii="Times New Roman" w:hAnsi="Times New Roman" w:cs="Times New Roman"/>
-        </w:rPr>
-        <w:t xml:space="preserve"> </w:t>
-      </w:r>
-      <w:proofErr w:type="spellStart"/>
-      <w:r>
-        <w:rPr>
-          <w:rFonts w:ascii="Times New Roman" w:hAnsi="Times New Roman" w:cs="Times New Roman"/>
-        </w:rPr>
-        <w:t>upotrebe</w:t>
-      </w:r>
-      <w:proofErr w:type="spellEnd"/>
-      <w:r>
-        <w:rPr>
-          <w:rFonts w:ascii="Times New Roman" w:hAnsi="Times New Roman" w:cs="Times New Roman"/>
-        </w:rPr>
-        <w:t xml:space="preserve"> </w:t>
-      </w:r>
-      <w:proofErr w:type="spellStart"/>
-      <w:r>
-        <w:rPr>
-          <w:rFonts w:ascii="Times New Roman" w:hAnsi="Times New Roman" w:cs="Times New Roman"/>
-        </w:rPr>
-        <w:t>funkcionalnosti</w:t>
-      </w:r>
-      <w:proofErr w:type="spellEnd"/>
+        <w:t>2. Uputstvo za pisanje specifikacije scenarija upotrebe funkcionalnosti</w:t>
+      </w:r>
     </w:p>
     <w:p>
       <w:pPr>
@@ -1396,27 +800,9 @@
       <w:r>
         <w:t xml:space="preserve">Scenario </w:t>
       </w:r>
-      <w:proofErr w:type="spellStart"/>
-      <w:r>
-        <w:t>ažuriranje</w:t>
-      </w:r>
-      <w:proofErr w:type="spellEnd"/>
-      <w:r>
-        <w:t xml:space="preserve"> </w:t>
-      </w:r>
-      <w:proofErr w:type="spellStart"/>
-      <w:r>
-        <w:t>projektnog</w:t>
-      </w:r>
-      <w:proofErr w:type="spellEnd"/>
-      <w:r>
-        <w:t xml:space="preserve"> </w:t>
-      </w:r>
-      <w:proofErr w:type="spellStart"/>
-      <w:r>
-        <w:t>zadatka</w:t>
-      </w:r>
-      <w:proofErr w:type="spellEnd"/>
+      <w:r>
+        <w:t>ažuriranje projektnog zadatka</w:t>
+      </w:r>
     </w:p>
     <w:p>
       <w:pPr>
@@ -1436,19 +822,9 @@
         </w:numPr>
         <w:ind w:left="714" w:hanging="357"/>
       </w:pPr>
-      <w:proofErr w:type="spellStart"/>
-      <w:r>
-        <w:t>Kratak</w:t>
-      </w:r>
-      <w:proofErr w:type="spellEnd"/>
-      <w:r>
-        <w:t xml:space="preserve"> </w:t>
-      </w:r>
-      <w:proofErr w:type="spellStart"/>
-      <w:r>
-        <w:t>opis</w:t>
-      </w:r>
-      <w:proofErr w:type="spellEnd"/>
+      <w:r>
+        <w:t>Kratak opis</w:t>
+      </w:r>
     </w:p>
     <w:p>
       <w:pPr>
@@ -1466,55 +842,11 @@
         <w:ind w:left="720" w:firstLine="720"/>
         <w:contextualSpacing/>
       </w:pPr>
-      <w:proofErr w:type="spellStart"/>
-      <w:proofErr w:type="gramStart"/>
-      <w:r>
-        <w:rPr>
-          <w:rFonts w:ascii="Times New Roman" w:hAnsi="Times New Roman" w:cs="Times New Roman"/>
-        </w:rPr>
-        <w:t>Radi</w:t>
-      </w:r>
-      <w:proofErr w:type="spellEnd"/>
-      <w:r>
-        <w:rPr>
-          <w:rFonts w:ascii="Times New Roman" w:hAnsi="Times New Roman" w:cs="Times New Roman"/>
-        </w:rPr>
-        <w:t xml:space="preserve"> se o </w:t>
-      </w:r>
-      <w:proofErr w:type="spellStart"/>
-      <w:r>
-        <w:rPr>
-          <w:rFonts w:ascii="Times New Roman" w:hAnsi="Times New Roman" w:cs="Times New Roman"/>
-        </w:rPr>
-        <w:t>proceduri</w:t>
-      </w:r>
-      <w:proofErr w:type="spellEnd"/>
-      <w:r>
-        <w:rPr>
-          <w:rFonts w:ascii="Times New Roman" w:hAnsi="Times New Roman" w:cs="Times New Roman"/>
-        </w:rPr>
-        <w:t xml:space="preserve"> </w:t>
-      </w:r>
-      <w:proofErr w:type="spellStart"/>
-      <w:r>
-        <w:rPr>
-          <w:rFonts w:ascii="Times New Roman" w:hAnsi="Times New Roman" w:cs="Times New Roman"/>
-        </w:rPr>
-        <w:t>za</w:t>
-      </w:r>
-      <w:proofErr w:type="spellEnd"/>
-      <w:r>
-        <w:rPr>
-          <w:rFonts w:ascii="Times New Roman" w:hAnsi="Times New Roman" w:cs="Times New Roman"/>
-        </w:rPr>
-        <w:t xml:space="preserve"> </w:t>
-      </w:r>
-      <w:proofErr w:type="spellStart"/>
-      <w:r>
-        <w:rPr>
-          <w:rFonts w:ascii="Times New Roman" w:hAnsi="Times New Roman" w:cs="Times New Roman"/>
-        </w:rPr>
-        <w:t>a</w:t>
+      <w:r>
+        <w:rPr>
+          <w:rFonts w:ascii="Times New Roman" w:hAnsi="Times New Roman" w:cs="Times New Roman"/>
+        </w:rPr>
+        <w:t>Radi se o proceduri za a</w:t>
       </w:r>
       <w:r>
         <w:rPr>
@@ -1526,65 +858,8 @@
         <w:rPr>
           <w:rFonts w:ascii="Times New Roman" w:hAnsi="Times New Roman" w:cs="Times New Roman"/>
         </w:rPr>
-        <w:t>uriranje</w:t>
-      </w:r>
-      <w:proofErr w:type="spellEnd"/>
-      <w:r>
-        <w:rPr>
-          <w:rFonts w:ascii="Times New Roman" w:hAnsi="Times New Roman" w:cs="Times New Roman"/>
-        </w:rPr>
-        <w:t xml:space="preserve"> </w:t>
-      </w:r>
-      <w:proofErr w:type="spellStart"/>
-      <w:r>
-        <w:rPr>
-          <w:rFonts w:ascii="Times New Roman" w:hAnsi="Times New Roman" w:cs="Times New Roman"/>
-        </w:rPr>
-        <w:t>teksta</w:t>
-      </w:r>
-      <w:proofErr w:type="spellEnd"/>
-      <w:r>
-        <w:rPr>
-          <w:rFonts w:ascii="Times New Roman" w:hAnsi="Times New Roman" w:cs="Times New Roman"/>
-        </w:rPr>
-        <w:t xml:space="preserve"> </w:t>
-      </w:r>
-      <w:proofErr w:type="spellStart"/>
-      <w:r>
-        <w:rPr>
-          <w:rFonts w:ascii="Times New Roman" w:hAnsi="Times New Roman" w:cs="Times New Roman"/>
-        </w:rPr>
-        <w:t>projektnog</w:t>
-      </w:r>
-      <w:proofErr w:type="spellEnd"/>
-      <w:r>
-        <w:rPr>
-          <w:rFonts w:ascii="Times New Roman" w:hAnsi="Times New Roman" w:cs="Times New Roman"/>
-        </w:rPr>
-        <w:t xml:space="preserve"> </w:t>
-      </w:r>
-      <w:proofErr w:type="spellStart"/>
-      <w:r>
-        <w:rPr>
-          <w:rFonts w:ascii="Times New Roman" w:hAnsi="Times New Roman" w:cs="Times New Roman"/>
-        </w:rPr>
-        <w:t>zadatka</w:t>
-      </w:r>
-      <w:proofErr w:type="spellEnd"/>
-      <w:r>
-        <w:rPr>
-          <w:rFonts w:ascii="Times New Roman" w:hAnsi="Times New Roman" w:cs="Times New Roman"/>
-        </w:rPr>
-        <w:t>.</w:t>
-      </w:r>
-      <w:proofErr w:type="gramEnd"/>
-      <w:r>
-        <w:rPr>
-          <w:rFonts w:ascii="Times New Roman" w:hAnsi="Times New Roman" w:cs="Times New Roman"/>
-        </w:rPr>
-        <w:t xml:space="preserve"> </w:t>
-      </w:r>
-      <w:proofErr w:type="spellStart"/>
+        <w:t xml:space="preserve">uriranje teksta projektnog zadatka. </w:t>
+      </w:r>
       <w:r>
         <w:rPr>
           <w:rFonts w:ascii="Times New Roman" w:hAnsi="Times New Roman" w:cs="Times New Roman"/>
@@ -1595,121 +870,7 @@
         <w:rPr>
           <w:rFonts w:ascii="Times New Roman" w:hAnsi="Times New Roman" w:cs="Times New Roman"/>
         </w:rPr>
-        <w:t>lan</w:t>
-      </w:r>
-      <w:proofErr w:type="spellEnd"/>
-      <w:r>
-        <w:rPr>
-          <w:rFonts w:ascii="Times New Roman" w:hAnsi="Times New Roman" w:cs="Times New Roman"/>
-        </w:rPr>
-        <w:t xml:space="preserve"> </w:t>
-      </w:r>
-      <w:proofErr w:type="spellStart"/>
-      <w:r>
-        <w:rPr>
-          <w:rFonts w:ascii="Times New Roman" w:hAnsi="Times New Roman" w:cs="Times New Roman"/>
-        </w:rPr>
-        <w:t>tima</w:t>
-      </w:r>
-      <w:proofErr w:type="spellEnd"/>
-      <w:r>
-        <w:rPr>
-          <w:rFonts w:ascii="Times New Roman" w:hAnsi="Times New Roman" w:cs="Times New Roman"/>
-        </w:rPr>
-        <w:t xml:space="preserve"> </w:t>
-      </w:r>
-      <w:proofErr w:type="spellStart"/>
-      <w:r>
-        <w:rPr>
-          <w:rFonts w:ascii="Times New Roman" w:hAnsi="Times New Roman" w:cs="Times New Roman"/>
-        </w:rPr>
-        <w:t>dolazi</w:t>
-      </w:r>
-      <w:proofErr w:type="spellEnd"/>
-      <w:r>
-        <w:rPr>
-          <w:rFonts w:ascii="Times New Roman" w:hAnsi="Times New Roman" w:cs="Times New Roman"/>
-        </w:rPr>
-        <w:t xml:space="preserve"> do </w:t>
-      </w:r>
-      <w:proofErr w:type="spellStart"/>
-      <w:r>
-        <w:rPr>
-          <w:rFonts w:ascii="Times New Roman" w:hAnsi="Times New Roman" w:cs="Times New Roman"/>
-        </w:rPr>
-        <w:t>forme</w:t>
-      </w:r>
-      <w:proofErr w:type="spellEnd"/>
-      <w:r>
-        <w:rPr>
-          <w:rFonts w:ascii="Times New Roman" w:hAnsi="Times New Roman" w:cs="Times New Roman"/>
-        </w:rPr>
-        <w:t xml:space="preserve"> </w:t>
-      </w:r>
-      <w:proofErr w:type="spellStart"/>
-      <w:proofErr w:type="gramStart"/>
-      <w:r>
-        <w:rPr>
-          <w:rFonts w:ascii="Times New Roman" w:hAnsi="Times New Roman" w:cs="Times New Roman"/>
-        </w:rPr>
-        <w:t>sa</w:t>
-      </w:r>
-      <w:proofErr w:type="spellEnd"/>
-      <w:proofErr w:type="gramEnd"/>
-      <w:r>
-        <w:rPr>
-          <w:rFonts w:ascii="Times New Roman" w:hAnsi="Times New Roman" w:cs="Times New Roman"/>
-        </w:rPr>
-        <w:t xml:space="preserve"> </w:t>
-      </w:r>
-      <w:proofErr w:type="spellStart"/>
-      <w:r>
-        <w:rPr>
-          <w:rFonts w:ascii="Times New Roman" w:hAnsi="Times New Roman" w:cs="Times New Roman"/>
-        </w:rPr>
-        <w:t>informacijama</w:t>
-      </w:r>
-      <w:proofErr w:type="spellEnd"/>
-      <w:r>
-        <w:rPr>
-          <w:rFonts w:ascii="Times New Roman" w:hAnsi="Times New Roman" w:cs="Times New Roman"/>
-        </w:rPr>
-        <w:t xml:space="preserve"> o </w:t>
-      </w:r>
-      <w:proofErr w:type="spellStart"/>
-      <w:r>
-        <w:rPr>
-          <w:rFonts w:ascii="Times New Roman" w:hAnsi="Times New Roman" w:cs="Times New Roman"/>
-        </w:rPr>
-        <w:t>projetnom</w:t>
-      </w:r>
-      <w:proofErr w:type="spellEnd"/>
-      <w:r>
-        <w:rPr>
-          <w:rFonts w:ascii="Times New Roman" w:hAnsi="Times New Roman" w:cs="Times New Roman"/>
-        </w:rPr>
-        <w:t xml:space="preserve"> </w:t>
-      </w:r>
-      <w:proofErr w:type="spellStart"/>
-      <w:r>
-        <w:rPr>
-          <w:rFonts w:ascii="Times New Roman" w:hAnsi="Times New Roman" w:cs="Times New Roman"/>
-        </w:rPr>
-        <w:t>zadatku</w:t>
-      </w:r>
-      <w:proofErr w:type="spellEnd"/>
-      <w:r>
-        <w:rPr>
-          <w:rFonts w:ascii="Times New Roman" w:hAnsi="Times New Roman" w:cs="Times New Roman"/>
-        </w:rPr>
-        <w:t xml:space="preserve"> i </w:t>
-      </w:r>
-      <w:proofErr w:type="spellStart"/>
-      <w:r>
-        <w:rPr>
-          <w:rFonts w:ascii="Times New Roman" w:hAnsi="Times New Roman" w:cs="Times New Roman"/>
-        </w:rPr>
-        <w:t>izvr</w:t>
+        <w:t>lan tima dolazi do forme sa informacijama o projetnom zadatku i izvr</w:t>
       </w:r>
       <w:r>
         <w:rPr>
@@ -1721,44 +882,8 @@
         <w:rPr>
           <w:rFonts w:ascii="Times New Roman" w:hAnsi="Times New Roman" w:cs="Times New Roman"/>
         </w:rPr>
-        <w:t>i</w:t>
-      </w:r>
-      <w:proofErr w:type="spellEnd"/>
-      <w:r>
-        <w:rPr>
-          <w:rFonts w:ascii="Times New Roman" w:hAnsi="Times New Roman" w:cs="Times New Roman"/>
-        </w:rPr>
-        <w:t xml:space="preserve"> </w:t>
-      </w:r>
-      <w:proofErr w:type="spellStart"/>
-      <w:r>
-        <w:rPr>
-          <w:rFonts w:ascii="Times New Roman" w:hAnsi="Times New Roman" w:cs="Times New Roman"/>
-        </w:rPr>
-        <w:t>izmene</w:t>
-      </w:r>
-      <w:proofErr w:type="spellEnd"/>
-      <w:r>
-        <w:rPr>
-          <w:rFonts w:ascii="Times New Roman" w:hAnsi="Times New Roman" w:cs="Times New Roman"/>
-        </w:rPr>
-        <w:t xml:space="preserve"> </w:t>
-      </w:r>
-      <w:proofErr w:type="spellStart"/>
-      <w:r>
-        <w:rPr>
-          <w:rFonts w:ascii="Times New Roman" w:hAnsi="Times New Roman" w:cs="Times New Roman"/>
-        </w:rPr>
-        <w:t>koje</w:t>
-      </w:r>
-      <w:proofErr w:type="spellEnd"/>
-      <w:r>
-        <w:rPr>
-          <w:rFonts w:ascii="Times New Roman" w:hAnsi="Times New Roman" w:cs="Times New Roman"/>
-        </w:rPr>
-        <w:t xml:space="preserve"> </w:t>
-      </w:r>
-      <w:proofErr w:type="spellStart"/>
+        <w:t xml:space="preserve">i izmene koje </w:t>
+      </w:r>
       <w:r>
         <w:rPr>
           <w:rFonts w:ascii="Times New Roman" w:hAnsi="Times New Roman" w:cs="Times New Roman"/>
@@ -1769,64 +894,8 @@
         <w:rPr>
           <w:rFonts w:ascii="Times New Roman" w:hAnsi="Times New Roman" w:cs="Times New Roman"/>
         </w:rPr>
-        <w:t>e</w:t>
-      </w:r>
-      <w:r>
-        <w:rPr>
-          <w:rFonts w:ascii="Times New Roman" w:hAnsi="Times New Roman" w:cs="Times New Roman"/>
-        </w:rPr>
-        <w:t>li</w:t>
-      </w:r>
-      <w:proofErr w:type="spellEnd"/>
-      <w:r>
-        <w:rPr>
-          <w:rFonts w:ascii="Times New Roman" w:hAnsi="Times New Roman" w:cs="Times New Roman"/>
-        </w:rPr>
-        <w:t xml:space="preserve">. </w:t>
-      </w:r>
-      <w:proofErr w:type="spellStart"/>
-      <w:r>
-        <w:rPr>
-          <w:rFonts w:ascii="Times New Roman" w:hAnsi="Times New Roman" w:cs="Times New Roman"/>
-        </w:rPr>
-        <w:t>Nakon</w:t>
-      </w:r>
-      <w:proofErr w:type="spellEnd"/>
-      <w:r>
-        <w:rPr>
-          <w:rFonts w:ascii="Times New Roman" w:hAnsi="Times New Roman" w:cs="Times New Roman"/>
-        </w:rPr>
-        <w:t xml:space="preserve"> toga se </w:t>
-      </w:r>
-      <w:proofErr w:type="spellStart"/>
-      <w:r>
-        <w:rPr>
-          <w:rFonts w:ascii="Times New Roman" w:hAnsi="Times New Roman" w:cs="Times New Roman"/>
-        </w:rPr>
-        <w:t>svim</w:t>
-      </w:r>
-      <w:proofErr w:type="spellEnd"/>
-      <w:r>
-        <w:rPr>
-          <w:rFonts w:ascii="Times New Roman" w:hAnsi="Times New Roman" w:cs="Times New Roman"/>
-        </w:rPr>
-        <w:t xml:space="preserve"> </w:t>
-      </w:r>
-      <w:proofErr w:type="spellStart"/>
-      <w:r>
-        <w:rPr>
-          <w:rFonts w:ascii="Times New Roman" w:hAnsi="Times New Roman" w:cs="Times New Roman"/>
-        </w:rPr>
-        <w:t>ostalim</w:t>
-      </w:r>
-      <w:proofErr w:type="spellEnd"/>
-      <w:r>
-        <w:rPr>
-          <w:rFonts w:ascii="Times New Roman" w:hAnsi="Times New Roman" w:cs="Times New Roman"/>
-        </w:rPr>
-        <w:t xml:space="preserve"> </w:t>
-      </w:r>
-      <w:proofErr w:type="spellStart"/>
+        <w:t xml:space="preserve">eli. Nakon toga se svim ostalim </w:t>
+      </w:r>
       <w:r>
         <w:rPr>
           <w:rFonts w:ascii="Times New Roman" w:hAnsi="Times New Roman" w:cs="Times New Roman"/>
@@ -1837,30 +906,8 @@
         <w:rPr>
           <w:rFonts w:ascii="Times New Roman" w:hAnsi="Times New Roman" w:cs="Times New Roman"/>
         </w:rPr>
-        <w:t>lanovima</w:t>
-      </w:r>
-      <w:proofErr w:type="spellEnd"/>
-      <w:r>
-        <w:rPr>
-          <w:rFonts w:ascii="Times New Roman" w:hAnsi="Times New Roman" w:cs="Times New Roman"/>
-        </w:rPr>
-        <w:t xml:space="preserve"> </w:t>
-      </w:r>
-      <w:proofErr w:type="spellStart"/>
-      <w:r>
-        <w:rPr>
-          <w:rFonts w:ascii="Times New Roman" w:hAnsi="Times New Roman" w:cs="Times New Roman"/>
-        </w:rPr>
-        <w:t>tima</w:t>
-      </w:r>
-      <w:proofErr w:type="spellEnd"/>
-      <w:r>
-        <w:rPr>
-          <w:rFonts w:ascii="Times New Roman" w:hAnsi="Times New Roman" w:cs="Times New Roman"/>
-        </w:rPr>
-        <w:t xml:space="preserve"> </w:t>
-      </w:r>
-      <w:proofErr w:type="spellStart"/>
+        <w:t xml:space="preserve">lanovima tima </w:t>
+      </w:r>
       <w:r>
         <w:rPr>
           <w:rFonts w:ascii="Times New Roman" w:hAnsi="Times New Roman" w:cs="Times New Roman"/>
@@ -1871,65 +918,7 @@
         <w:rPr>
           <w:rFonts w:ascii="Times New Roman" w:hAnsi="Times New Roman" w:cs="Times New Roman"/>
         </w:rPr>
-        <w:t>alje</w:t>
-      </w:r>
-      <w:proofErr w:type="spellEnd"/>
-      <w:r>
-        <w:rPr>
-          <w:rFonts w:ascii="Times New Roman" w:hAnsi="Times New Roman" w:cs="Times New Roman"/>
-        </w:rPr>
-        <w:t xml:space="preserve"> </w:t>
-      </w:r>
-      <w:proofErr w:type="spellStart"/>
-      <w:r>
-        <w:rPr>
-          <w:rFonts w:ascii="Times New Roman" w:hAnsi="Times New Roman" w:cs="Times New Roman"/>
-        </w:rPr>
-        <w:t>poruka</w:t>
-      </w:r>
-      <w:proofErr w:type="spellEnd"/>
-      <w:r>
-        <w:rPr>
-          <w:rFonts w:ascii="Times New Roman" w:hAnsi="Times New Roman" w:cs="Times New Roman"/>
-        </w:rPr>
-        <w:t xml:space="preserve"> </w:t>
-      </w:r>
-      <w:proofErr w:type="spellStart"/>
-      <w:proofErr w:type="gramStart"/>
-      <w:r>
-        <w:rPr>
-          <w:rFonts w:ascii="Times New Roman" w:hAnsi="Times New Roman" w:cs="Times New Roman"/>
-        </w:rPr>
-        <w:t>sa</w:t>
-      </w:r>
-      <w:proofErr w:type="spellEnd"/>
-      <w:proofErr w:type="gramEnd"/>
-      <w:r>
-        <w:rPr>
-          <w:rFonts w:ascii="Times New Roman" w:hAnsi="Times New Roman" w:cs="Times New Roman"/>
-        </w:rPr>
-        <w:t xml:space="preserve"> </w:t>
-      </w:r>
-      <w:proofErr w:type="spellStart"/>
-      <w:r>
-        <w:rPr>
-          <w:rFonts w:ascii="Times New Roman" w:hAnsi="Times New Roman" w:cs="Times New Roman"/>
-        </w:rPr>
-        <w:t>informacijom</w:t>
-      </w:r>
-      <w:proofErr w:type="spellEnd"/>
-      <w:r>
-        <w:rPr>
-          <w:rFonts w:ascii="Times New Roman" w:hAnsi="Times New Roman" w:cs="Times New Roman"/>
-        </w:rPr>
-        <w:t xml:space="preserve"> da je </w:t>
-      </w:r>
-      <w:proofErr w:type="spellStart"/>
-      <w:r>
-        <w:rPr>
-          <w:rFonts w:ascii="Times New Roman" w:hAnsi="Times New Roman" w:cs="Times New Roman"/>
-        </w:rPr>
-        <w:t>do</w:t>
+        <w:t>alje poruka sa informacijom da je do</w:t>
       </w:r>
       <w:r>
         <w:rPr>
@@ -1941,56 +930,7 @@
         <w:rPr>
           <w:rFonts w:ascii="Times New Roman" w:hAnsi="Times New Roman" w:cs="Times New Roman"/>
         </w:rPr>
-        <w:t>lo</w:t>
-      </w:r>
-      <w:proofErr w:type="spellEnd"/>
-      <w:r>
-        <w:rPr>
-          <w:rFonts w:ascii="Times New Roman" w:hAnsi="Times New Roman" w:cs="Times New Roman"/>
-        </w:rPr>
-        <w:t xml:space="preserve"> do </w:t>
-      </w:r>
-      <w:proofErr w:type="spellStart"/>
-      <w:r>
-        <w:rPr>
-          <w:rFonts w:ascii="Times New Roman" w:hAnsi="Times New Roman" w:cs="Times New Roman"/>
-        </w:rPr>
-        <w:t>izmene</w:t>
-      </w:r>
-      <w:proofErr w:type="spellEnd"/>
-      <w:r>
-        <w:rPr>
-          <w:rFonts w:ascii="Times New Roman" w:hAnsi="Times New Roman" w:cs="Times New Roman"/>
-        </w:rPr>
-        <w:t xml:space="preserve"> </w:t>
-      </w:r>
-      <w:proofErr w:type="spellStart"/>
-      <w:r>
-        <w:rPr>
-          <w:rFonts w:ascii="Times New Roman" w:hAnsi="Times New Roman" w:cs="Times New Roman"/>
-        </w:rPr>
-        <w:t>projektnog</w:t>
-      </w:r>
-      <w:proofErr w:type="spellEnd"/>
-      <w:r>
-        <w:rPr>
-          <w:rFonts w:ascii="Times New Roman" w:hAnsi="Times New Roman" w:cs="Times New Roman"/>
-        </w:rPr>
-        <w:t xml:space="preserve"> </w:t>
-      </w:r>
-      <w:proofErr w:type="spellStart"/>
-      <w:r>
-        <w:rPr>
-          <w:rFonts w:ascii="Times New Roman" w:hAnsi="Times New Roman" w:cs="Times New Roman"/>
-        </w:rPr>
-        <w:t>zadatka</w:t>
-      </w:r>
-      <w:proofErr w:type="spellEnd"/>
-      <w:r>
-        <w:rPr>
-          <w:rFonts w:ascii="Times New Roman" w:hAnsi="Times New Roman" w:cs="Times New Roman"/>
-        </w:rPr>
-        <w:t>.</w:t>
+        <w:t>lo do izmene projektnog zadatka.</w:t>
       </w:r>
     </w:p>
     <w:p>
@@ -2011,11 +951,9 @@
         </w:numPr>
         <w:ind w:left="714" w:hanging="357"/>
       </w:pPr>
-      <w:proofErr w:type="spellStart"/>
       <w:r>
         <w:t>Učesnici</w:t>
       </w:r>
-      <w:proofErr w:type="spellEnd"/>
     </w:p>
     <w:p>
       <w:pPr>
@@ -2038,47 +976,25 @@
         </w:rPr>
         <w:t>Student (</w:t>
       </w:r>
-      <w:proofErr w:type="spellStart"/>
-      <w:r>
-        <w:rPr>
-          <w:rFonts w:ascii="Times New Roman" w:hAnsi="Times New Roman" w:cs="Times New Roman"/>
-        </w:rPr>
-        <w:t>menja</w:t>
-      </w:r>
-      <w:proofErr w:type="spellEnd"/>
-      <w:r>
-        <w:rPr>
-          <w:rFonts w:ascii="Times New Roman" w:hAnsi="Times New Roman" w:cs="Times New Roman"/>
-        </w:rPr>
-        <w:t xml:space="preserve"> </w:t>
-      </w:r>
-      <w:proofErr w:type="spellStart"/>
-      <w:r>
-        <w:rPr>
-          <w:rFonts w:ascii="Times New Roman" w:hAnsi="Times New Roman" w:cs="Times New Roman"/>
-        </w:rPr>
-        <w:t>projektni</w:t>
-      </w:r>
-      <w:proofErr w:type="spellEnd"/>
-      <w:r>
-        <w:rPr>
-          <w:rFonts w:ascii="Times New Roman" w:hAnsi="Times New Roman" w:cs="Times New Roman"/>
-        </w:rPr>
-        <w:t xml:space="preserve"> </w:t>
-      </w:r>
-      <w:proofErr w:type="spellStart"/>
-      <w:r>
-        <w:rPr>
-          <w:rFonts w:ascii="Times New Roman" w:hAnsi="Times New Roman" w:cs="Times New Roman"/>
-        </w:rPr>
-        <w:t>zadatak</w:t>
-      </w:r>
-      <w:proofErr w:type="spellEnd"/>
-      <w:r>
-        <w:rPr>
-          <w:rFonts w:ascii="Times New Roman" w:hAnsi="Times New Roman" w:cs="Times New Roman"/>
-        </w:rPr>
-        <w:t>)</w:t>
+      <w:r>
+        <w:rPr>
+          <w:rFonts w:ascii="Times New Roman" w:hAnsi="Times New Roman" w:cs="Times New Roman"/>
+        </w:rPr>
+        <w:t>č</w:t>
+      </w:r>
+      <w:bookmarkStart w:id="0" w:name="_GoBack"/>
+      <w:bookmarkEnd w:id="0"/>
+      <w:r>
+        <w:rPr>
+          <w:rFonts w:ascii="Times New Roman" w:hAnsi="Times New Roman" w:cs="Times New Roman"/>
+        </w:rPr>
+        <w:t xml:space="preserve">lan tima, </w:t>
+      </w:r>
+      <w:r>
+        <w:rPr>
+          <w:rFonts w:ascii="Times New Roman" w:hAnsi="Times New Roman" w:cs="Times New Roman"/>
+        </w:rPr>
+        <w:t>menja projektni zadatak)</w:t>
       </w:r>
     </w:p>
     <w:p>
@@ -2090,34 +1006,18 @@
         </w:numPr>
         <w:spacing w:after="0" w:line="240" w:lineRule="auto"/>
       </w:pPr>
-      <w:proofErr w:type="spellStart"/>
-      <w:r>
-        <w:rPr>
-          <w:rFonts w:ascii="Times New Roman" w:hAnsi="Times New Roman" w:cs="Times New Roman"/>
-        </w:rPr>
-        <w:t>Č</w:t>
-      </w:r>
-      <w:r>
-        <w:rPr>
-          <w:rFonts w:ascii="Times New Roman" w:hAnsi="Times New Roman" w:cs="Times New Roman"/>
-        </w:rPr>
-        <w:t>lanovi</w:t>
-      </w:r>
-      <w:proofErr w:type="spellEnd"/>
-      <w:r>
-        <w:rPr>
-          <w:rFonts w:ascii="Times New Roman" w:hAnsi="Times New Roman" w:cs="Times New Roman"/>
-        </w:rPr>
-        <w:t xml:space="preserve"> </w:t>
-      </w:r>
-      <w:proofErr w:type="spellStart"/>
-      <w:r>
-        <w:rPr>
-          <w:rFonts w:ascii="Times New Roman" w:hAnsi="Times New Roman" w:cs="Times New Roman"/>
-        </w:rPr>
-        <w:t>tima</w:t>
-      </w:r>
-      <w:proofErr w:type="spellEnd"/>
+      <w:r>
+        <w:rPr>
+          <w:rFonts w:ascii="Times New Roman" w:hAnsi="Times New Roman" w:cs="Times New Roman"/>
+        </w:rPr>
+        <w:t>Ostali č</w:t>
+      </w:r>
+      <w:r>
+        <w:rPr>
+          <w:rFonts w:ascii="Times New Roman" w:hAnsi="Times New Roman" w:cs="Times New Roman"/>
+        </w:rPr>
+        <w:t>lanovi tima</w:t>
+      </w:r>
     </w:p>
     <w:p>
       <w:pPr>
@@ -2138,11 +1038,9 @@
         </w:numPr>
         <w:ind w:left="714" w:hanging="357"/>
       </w:pPr>
-      <w:proofErr w:type="spellStart"/>
       <w:r>
         <w:t>Preduslovi</w:t>
       </w:r>
-      <w:proofErr w:type="spellEnd"/>
     </w:p>
     <w:p>
       <w:pPr>
@@ -2163,78 +1061,26 @@
         <w:rPr>
           <w:rFonts w:ascii="Times New Roman" w:hAnsi="Times New Roman" w:cs="Times New Roman"/>
         </w:rPr>
+        <w:t xml:space="preserve"> Uspe</w:t>
+      </w:r>
+      <w:r>
+        <w:rPr>
+          <w:rFonts w:ascii="Times New Roman" w:hAnsi="Times New Roman" w:cs="Times New Roman"/>
+        </w:rPr>
+        <w:t>š</w:t>
+      </w:r>
+      <w:r>
+        <w:rPr>
+          <w:rFonts w:ascii="Times New Roman" w:hAnsi="Times New Roman" w:cs="Times New Roman"/>
+        </w:rPr>
+        <w:t>no obavljen scenario formiranja tima.</w:t>
+      </w:r>
+      <w:r>
+        <w:rPr>
+          <w:rFonts w:ascii="Times New Roman" w:hAnsi="Times New Roman" w:cs="Times New Roman"/>
+        </w:rPr>
         <w:t xml:space="preserve"> </w:t>
       </w:r>
-      <w:proofErr w:type="spellStart"/>
-      <w:proofErr w:type="gramStart"/>
-      <w:r>
-        <w:rPr>
-          <w:rFonts w:ascii="Times New Roman" w:hAnsi="Times New Roman" w:cs="Times New Roman"/>
-        </w:rPr>
-        <w:t>Uspe</w:t>
-      </w:r>
-      <w:r>
-        <w:rPr>
-          <w:rFonts w:ascii="Times New Roman" w:hAnsi="Times New Roman" w:cs="Times New Roman"/>
-        </w:rPr>
-        <w:t>š</w:t>
-      </w:r>
-      <w:r>
-        <w:rPr>
-          <w:rFonts w:ascii="Times New Roman" w:hAnsi="Times New Roman" w:cs="Times New Roman"/>
-        </w:rPr>
-        <w:t>no</w:t>
-      </w:r>
-      <w:proofErr w:type="spellEnd"/>
-      <w:r>
-        <w:rPr>
-          <w:rFonts w:ascii="Times New Roman" w:hAnsi="Times New Roman" w:cs="Times New Roman"/>
-        </w:rPr>
-        <w:t xml:space="preserve"> </w:t>
-      </w:r>
-      <w:proofErr w:type="spellStart"/>
-      <w:r>
-        <w:rPr>
-          <w:rFonts w:ascii="Times New Roman" w:hAnsi="Times New Roman" w:cs="Times New Roman"/>
-        </w:rPr>
-        <w:t>obavljen</w:t>
-      </w:r>
-      <w:proofErr w:type="spellEnd"/>
-      <w:r>
-        <w:rPr>
-          <w:rFonts w:ascii="Times New Roman" w:hAnsi="Times New Roman" w:cs="Times New Roman"/>
-        </w:rPr>
-        <w:t xml:space="preserve"> scenario </w:t>
-      </w:r>
-      <w:proofErr w:type="spellStart"/>
-      <w:r>
-        <w:rPr>
-          <w:rFonts w:ascii="Times New Roman" w:hAnsi="Times New Roman" w:cs="Times New Roman"/>
-        </w:rPr>
-        <w:t>formiranja</w:t>
-      </w:r>
-      <w:proofErr w:type="spellEnd"/>
-      <w:r>
-        <w:rPr>
-          <w:rFonts w:ascii="Times New Roman" w:hAnsi="Times New Roman" w:cs="Times New Roman"/>
-        </w:rPr>
-        <w:t xml:space="preserve"> </w:t>
-      </w:r>
-      <w:proofErr w:type="spellStart"/>
-      <w:r>
-        <w:rPr>
-          <w:rFonts w:ascii="Times New Roman" w:hAnsi="Times New Roman" w:cs="Times New Roman"/>
-        </w:rPr>
-        <w:t>tima</w:t>
-      </w:r>
-      <w:proofErr w:type="spellEnd"/>
-      <w:r>
-        <w:rPr>
-          <w:rFonts w:ascii="Times New Roman" w:hAnsi="Times New Roman" w:cs="Times New Roman"/>
-        </w:rPr>
-        <w:t>.</w:t>
-      </w:r>
-      <w:proofErr w:type="gramEnd"/>
     </w:p>
     <w:p>
       <w:pPr>
@@ -2272,28 +1118,10 @@
         </w:numPr>
         <w:ind w:left="714" w:hanging="357"/>
       </w:pPr>
-      <w:proofErr w:type="spellStart"/>
       <w:r>
         <w:lastRenderedPageBreak/>
-        <w:t>Glavni</w:t>
-      </w:r>
-      <w:proofErr w:type="spellEnd"/>
-      <w:r>
-        <w:t xml:space="preserve"> </w:t>
-      </w:r>
-      <w:proofErr w:type="spellStart"/>
-      <w:r>
-        <w:t>tok</w:t>
-      </w:r>
-      <w:proofErr w:type="spellEnd"/>
-      <w:r>
-        <w:t xml:space="preserve"> </w:t>
-      </w:r>
-      <w:proofErr w:type="spellStart"/>
-      <w:r>
-        <w:t>događaja</w:t>
-      </w:r>
-      <w:proofErr w:type="spellEnd"/>
+        <w:t>Glavni tok događaja</w:t>
+      </w:r>
     </w:p>
     <w:p>
       <w:pPr>
@@ -2309,27 +1137,15 @@
       <w:r>
         <w:t xml:space="preserve">Student </w:t>
       </w:r>
-      <w:proofErr w:type="spellStart"/>
-      <w:r>
-        <w:t>menja</w:t>
-      </w:r>
-      <w:proofErr w:type="spellEnd"/>
-      <w:r>
-        <w:t xml:space="preserve"> </w:t>
-      </w:r>
-      <w:proofErr w:type="spellStart"/>
-      <w:r>
-        <w:t>projektni</w:t>
-      </w:r>
-      <w:proofErr w:type="spellEnd"/>
-      <w:r>
-        <w:t xml:space="preserve"> </w:t>
-      </w:r>
-      <w:proofErr w:type="spellStart"/>
-      <w:r>
-        <w:t>zadatak</w:t>
-      </w:r>
-      <w:proofErr w:type="spellEnd"/>
+      <w:r>
+        <w:t>menja projektni zadatak</w:t>
+      </w:r>
+    </w:p>
+    <w:p>
+      <w:pPr>
+        <w:pStyle w:val="Style3"/>
+        <w:ind w:left="720"/>
+      </w:pPr>
     </w:p>
     <w:p>
       <w:pPr>
@@ -2345,86 +1161,8 @@
         <w:rPr>
           <w:rFonts w:ascii="Times New Roman" w:hAnsi="Times New Roman" w:cs="Times New Roman"/>
         </w:rPr>
-        <w:t xml:space="preserve">Student </w:t>
-      </w:r>
-      <w:proofErr w:type="spellStart"/>
-      <w:r>
-        <w:rPr>
-          <w:rFonts w:ascii="Times New Roman" w:hAnsi="Times New Roman" w:cs="Times New Roman"/>
-        </w:rPr>
-        <w:t>dolazi</w:t>
-      </w:r>
-      <w:proofErr w:type="spellEnd"/>
-      <w:r>
-        <w:rPr>
-          <w:rFonts w:ascii="Times New Roman" w:hAnsi="Times New Roman" w:cs="Times New Roman"/>
-        </w:rPr>
-        <w:t xml:space="preserve"> do </w:t>
-      </w:r>
-      <w:proofErr w:type="spellStart"/>
-      <w:r>
-        <w:rPr>
-          <w:rFonts w:ascii="Times New Roman" w:hAnsi="Times New Roman" w:cs="Times New Roman"/>
-        </w:rPr>
-        <w:t>forme</w:t>
-      </w:r>
-      <w:proofErr w:type="spellEnd"/>
-      <w:r>
-        <w:rPr>
-          <w:rFonts w:ascii="Times New Roman" w:hAnsi="Times New Roman" w:cs="Times New Roman"/>
-        </w:rPr>
-        <w:t xml:space="preserve"> </w:t>
-      </w:r>
-      <w:proofErr w:type="spellStart"/>
-      <w:r>
-        <w:rPr>
-          <w:rFonts w:ascii="Times New Roman" w:hAnsi="Times New Roman" w:cs="Times New Roman"/>
-        </w:rPr>
-        <w:t>sa</w:t>
-      </w:r>
-      <w:proofErr w:type="spellEnd"/>
-      <w:r>
-        <w:rPr>
-          <w:rFonts w:ascii="Times New Roman" w:hAnsi="Times New Roman" w:cs="Times New Roman"/>
-        </w:rPr>
-        <w:t xml:space="preserve"> </w:t>
-      </w:r>
-      <w:proofErr w:type="spellStart"/>
-      <w:r>
-        <w:rPr>
-          <w:rFonts w:ascii="Times New Roman" w:hAnsi="Times New Roman" w:cs="Times New Roman"/>
-        </w:rPr>
-        <w:t>informacijana</w:t>
-      </w:r>
-      <w:proofErr w:type="spellEnd"/>
-      <w:r>
-        <w:rPr>
-          <w:rFonts w:ascii="Times New Roman" w:hAnsi="Times New Roman" w:cs="Times New Roman"/>
-        </w:rPr>
-        <w:t xml:space="preserve"> o </w:t>
-      </w:r>
-      <w:proofErr w:type="spellStart"/>
-      <w:r>
-        <w:rPr>
-          <w:rFonts w:ascii="Times New Roman" w:hAnsi="Times New Roman" w:cs="Times New Roman"/>
-        </w:rPr>
-        <w:t>projektnom</w:t>
-      </w:r>
-      <w:proofErr w:type="spellEnd"/>
-      <w:r>
-        <w:rPr>
-          <w:rFonts w:ascii="Times New Roman" w:hAnsi="Times New Roman" w:cs="Times New Roman"/>
-        </w:rPr>
-        <w:t xml:space="preserve"> </w:t>
-      </w:r>
-      <w:proofErr w:type="spellStart"/>
-      <w:r>
-        <w:rPr>
-          <w:rFonts w:ascii="Times New Roman" w:hAnsi="Times New Roman" w:cs="Times New Roman"/>
-        </w:rPr>
-        <w:t>zadatku</w:t>
-      </w:r>
-      <w:proofErr w:type="spellEnd"/>
+        <w:t>Student dolazi do forme sa informacijana o projektnom zadatku</w:t>
+      </w:r>
     </w:p>
     <w:p>
       <w:pPr>
@@ -2440,36 +1178,8 @@
         <w:rPr>
           <w:rFonts w:ascii="Times New Roman" w:hAnsi="Times New Roman" w:cs="Times New Roman"/>
         </w:rPr>
-        <w:t xml:space="preserve">Student </w:t>
-      </w:r>
-      <w:proofErr w:type="spellStart"/>
-      <w:r>
-        <w:rPr>
-          <w:rFonts w:ascii="Times New Roman" w:hAnsi="Times New Roman" w:cs="Times New Roman"/>
-        </w:rPr>
-        <w:t>izvrš</w:t>
-      </w:r>
-      <w:r>
-        <w:rPr>
-          <w:rFonts w:ascii="Times New Roman" w:hAnsi="Times New Roman" w:cs="Times New Roman"/>
-        </w:rPr>
-        <w:t>i</w:t>
-      </w:r>
-      <w:proofErr w:type="spellEnd"/>
-      <w:r>
-        <w:rPr>
-          <w:rFonts w:ascii="Times New Roman" w:hAnsi="Times New Roman" w:cs="Times New Roman"/>
-        </w:rPr>
-        <w:t xml:space="preserve"> </w:t>
-      </w:r>
-      <w:proofErr w:type="spellStart"/>
-      <w:r>
-        <w:rPr>
-          <w:rFonts w:ascii="Times New Roman" w:hAnsi="Times New Roman" w:cs="Times New Roman"/>
-        </w:rPr>
-        <w:t>izmene</w:t>
-      </w:r>
-      <w:proofErr w:type="spellEnd"/>
+        <w:t>Student izvrši izmene</w:t>
+      </w:r>
     </w:p>
     <w:p>
       <w:pPr>
@@ -2485,30 +1195,8 @@
         <w:rPr>
           <w:rFonts w:ascii="Times New Roman" w:hAnsi="Times New Roman" w:cs="Times New Roman"/>
         </w:rPr>
-        <w:t xml:space="preserve">Student </w:t>
-      </w:r>
-      <w:proofErr w:type="spellStart"/>
-      <w:r>
-        <w:rPr>
-          <w:rFonts w:ascii="Times New Roman" w:hAnsi="Times New Roman" w:cs="Times New Roman"/>
-        </w:rPr>
-        <w:t>potvrdi</w:t>
-      </w:r>
-      <w:proofErr w:type="spellEnd"/>
-      <w:r>
-        <w:rPr>
-          <w:rFonts w:ascii="Times New Roman" w:hAnsi="Times New Roman" w:cs="Times New Roman"/>
-        </w:rPr>
-        <w:t xml:space="preserve"> </w:t>
-      </w:r>
-      <w:proofErr w:type="spellStart"/>
-      <w:r>
-        <w:rPr>
-          <w:rFonts w:ascii="Times New Roman" w:hAnsi="Times New Roman" w:cs="Times New Roman"/>
-        </w:rPr>
-        <w:t>izmene</w:t>
-      </w:r>
-      <w:proofErr w:type="spellEnd"/>
+        <w:t>Student potvrdi izmene</w:t>
+      </w:r>
     </w:p>
     <w:p>
       <w:pPr>
@@ -2520,163 +1208,11 @@
         <w:spacing w:after="0" w:line="240" w:lineRule="auto"/>
         <w:ind w:left="1364" w:firstLine="0"/>
       </w:pPr>
-      <w:proofErr w:type="spellStart"/>
-      <w:r>
-        <w:rPr>
-          <w:rFonts w:ascii="Times New Roman" w:hAnsi="Times New Roman" w:cs="Times New Roman"/>
-        </w:rPr>
-        <w:t>Svi</w:t>
-      </w:r>
-      <w:proofErr w:type="spellEnd"/>
-      <w:r>
-        <w:rPr>
-          <w:rFonts w:ascii="Times New Roman" w:hAnsi="Times New Roman" w:cs="Times New Roman"/>
-        </w:rPr>
-        <w:t xml:space="preserve"> </w:t>
-      </w:r>
-      <w:proofErr w:type="spellStart"/>
-      <w:r>
-        <w:rPr>
-          <w:rFonts w:ascii="Times New Roman" w:hAnsi="Times New Roman" w:cs="Times New Roman"/>
-        </w:rPr>
-        <w:t>č</w:t>
-      </w:r>
-      <w:r>
-        <w:rPr>
-          <w:rFonts w:ascii="Times New Roman" w:hAnsi="Times New Roman" w:cs="Times New Roman"/>
-        </w:rPr>
-        <w:t>lanovi</w:t>
-      </w:r>
-      <w:proofErr w:type="spellEnd"/>
-      <w:r>
-        <w:rPr>
-          <w:rFonts w:ascii="Times New Roman" w:hAnsi="Times New Roman" w:cs="Times New Roman"/>
-        </w:rPr>
-        <w:t xml:space="preserve"> </w:t>
-      </w:r>
-      <w:proofErr w:type="spellStart"/>
-      <w:r>
-        <w:rPr>
-          <w:rFonts w:ascii="Times New Roman" w:hAnsi="Times New Roman" w:cs="Times New Roman"/>
-        </w:rPr>
-        <w:t>tima</w:t>
-      </w:r>
-      <w:proofErr w:type="spellEnd"/>
-      <w:r>
-        <w:rPr>
-          <w:rFonts w:ascii="Times New Roman" w:hAnsi="Times New Roman" w:cs="Times New Roman"/>
-        </w:rPr>
-        <w:t xml:space="preserve"> </w:t>
-      </w:r>
-      <w:proofErr w:type="spellStart"/>
-      <w:r>
-        <w:rPr>
-          <w:rFonts w:ascii="Times New Roman" w:hAnsi="Times New Roman" w:cs="Times New Roman"/>
-        </w:rPr>
-        <w:t>dobijaju</w:t>
-      </w:r>
-      <w:proofErr w:type="spellEnd"/>
-      <w:r>
-        <w:rPr>
-          <w:rFonts w:ascii="Times New Roman" w:hAnsi="Times New Roman" w:cs="Times New Roman"/>
-        </w:rPr>
-        <w:t xml:space="preserve"> </w:t>
-      </w:r>
-      <w:proofErr w:type="spellStart"/>
-      <w:r>
-        <w:rPr>
-          <w:rFonts w:ascii="Times New Roman" w:hAnsi="Times New Roman" w:cs="Times New Roman"/>
-        </w:rPr>
-        <w:t>obaveš</w:t>
-      </w:r>
-      <w:r>
-        <w:rPr>
-          <w:rFonts w:ascii="Times New Roman" w:hAnsi="Times New Roman" w:cs="Times New Roman"/>
-        </w:rPr>
-        <w:t>tenje</w:t>
-      </w:r>
-      <w:proofErr w:type="spellEnd"/>
-      <w:r>
-        <w:rPr>
-          <w:rFonts w:ascii="Times New Roman" w:hAnsi="Times New Roman" w:cs="Times New Roman"/>
-        </w:rPr>
-        <w:t xml:space="preserve"> da je student </w:t>
-      </w:r>
-      <w:proofErr w:type="spellStart"/>
-      <w:r>
-        <w:rPr>
-          <w:rFonts w:ascii="Times New Roman" w:hAnsi="Times New Roman" w:cs="Times New Roman"/>
-        </w:rPr>
-        <w:t>izvrš</w:t>
-      </w:r>
-      <w:r>
-        <w:rPr>
-          <w:rFonts w:ascii="Times New Roman" w:hAnsi="Times New Roman" w:cs="Times New Roman"/>
-        </w:rPr>
-        <w:t>io</w:t>
-      </w:r>
-      <w:proofErr w:type="spellEnd"/>
-      <w:r>
-        <w:rPr>
-          <w:rFonts w:ascii="Times New Roman" w:hAnsi="Times New Roman" w:cs="Times New Roman"/>
-        </w:rPr>
-        <w:t xml:space="preserve"> </w:t>
-      </w:r>
-      <w:proofErr w:type="spellStart"/>
-      <w:r>
-        <w:rPr>
-          <w:rFonts w:ascii="Times New Roman" w:hAnsi="Times New Roman" w:cs="Times New Roman"/>
-        </w:rPr>
-        <w:t>izmene</w:t>
-      </w:r>
-      <w:proofErr w:type="spellEnd"/>
-      <w:r>
-        <w:rPr>
-          <w:rFonts w:ascii="Times New Roman" w:hAnsi="Times New Roman" w:cs="Times New Roman"/>
-        </w:rPr>
-        <w:t xml:space="preserve"> u </w:t>
-      </w:r>
-      <w:proofErr w:type="spellStart"/>
-      <w:r>
-        <w:rPr>
-          <w:rFonts w:ascii="Times New Roman" w:hAnsi="Times New Roman" w:cs="Times New Roman"/>
-        </w:rPr>
-        <w:t>opisu</w:t>
-      </w:r>
-      <w:proofErr w:type="spellEnd"/>
-      <w:r>
-        <w:rPr>
-          <w:rFonts w:ascii="Times New Roman" w:hAnsi="Times New Roman" w:cs="Times New Roman"/>
-        </w:rPr>
-        <w:t xml:space="preserve"> </w:t>
-      </w:r>
-      <w:proofErr w:type="spellStart"/>
-      <w:r>
-        <w:rPr>
-          <w:rFonts w:ascii="Times New Roman" w:hAnsi="Times New Roman" w:cs="Times New Roman"/>
-        </w:rPr>
-        <w:t>projektnog</w:t>
-      </w:r>
-      <w:proofErr w:type="spellEnd"/>
-      <w:r>
-        <w:rPr>
-          <w:rFonts w:ascii="Times New Roman" w:hAnsi="Times New Roman" w:cs="Times New Roman"/>
-        </w:rPr>
-        <w:t xml:space="preserve"> </w:t>
-      </w:r>
-      <w:proofErr w:type="spellStart"/>
-      <w:r>
-        <w:rPr>
-          <w:rFonts w:ascii="Times New Roman" w:hAnsi="Times New Roman" w:cs="Times New Roman"/>
-        </w:rPr>
-        <w:t>zadatka</w:t>
-      </w:r>
-      <w:proofErr w:type="spellEnd"/>
-      <w:r>
-        <w:rPr>
-          <w:rFonts w:ascii="Times New Roman" w:hAnsi="Times New Roman" w:cs="Times New Roman"/>
-        </w:rPr>
-        <w:t>.</w:t>
+      <w:r>
+        <w:rPr>
+          <w:rFonts w:ascii="Times New Roman" w:hAnsi="Times New Roman" w:cs="Times New Roman"/>
+        </w:rPr>
+        <w:t>Svi članovi tima dobijaju obaveštenje da je student izvršio izmene u opisu projektnog zadatka.</w:t>
       </w:r>
     </w:p>
     <w:p>
@@ -2697,27 +1233,9 @@
         </w:numPr>
         <w:ind w:left="714" w:hanging="357"/>
       </w:pPr>
-      <w:proofErr w:type="spellStart"/>
-      <w:r>
-        <w:t>Alternativni</w:t>
-      </w:r>
-      <w:proofErr w:type="spellEnd"/>
-      <w:r>
-        <w:t xml:space="preserve"> </w:t>
-      </w:r>
-      <w:proofErr w:type="spellStart"/>
-      <w:r>
-        <w:t>tok</w:t>
-      </w:r>
-      <w:proofErr w:type="spellEnd"/>
-      <w:r>
-        <w:t xml:space="preserve"> </w:t>
-      </w:r>
-      <w:proofErr w:type="spellStart"/>
-      <w:r>
-        <w:t>događaja</w:t>
-      </w:r>
-      <w:proofErr w:type="spellEnd"/>
+      <w:r>
+        <w:t>Alternativni tok događaja</w:t>
+      </w:r>
     </w:p>
     <w:p>
       <w:pPr>
@@ -2728,22 +1246,14 @@
     <w:p>
       <w:pPr>
         <w:spacing w:after="0" w:line="240" w:lineRule="auto"/>
-        <w:ind w:left="720" w:firstLine="720"/>
-        <w:contextualSpacing/>
-      </w:pPr>
-      <w:proofErr w:type="spellStart"/>
-      <w:r>
-        <w:rPr>
-          <w:rFonts w:ascii="Times New Roman" w:hAnsi="Times New Roman" w:cs="Times New Roman"/>
-        </w:rPr>
-        <w:t>Nema</w:t>
-      </w:r>
-      <w:proofErr w:type="spellEnd"/>
-      <w:r>
-        <w:rPr>
-          <w:rFonts w:ascii="Times New Roman" w:hAnsi="Times New Roman" w:cs="Times New Roman"/>
-        </w:rPr>
-        <w:t>.</w:t>
+        <w:ind w:firstLine="720"/>
+        <w:contextualSpacing/>
+      </w:pPr>
+      <w:r>
+        <w:rPr>
+          <w:rFonts w:ascii="Times New Roman" w:hAnsi="Times New Roman" w:cs="Times New Roman"/>
+        </w:rPr>
+        <w:t>Nema.</w:t>
       </w:r>
     </w:p>
     <w:p>
@@ -2764,19 +1274,9 @@
         </w:numPr>
         <w:ind w:left="714" w:hanging="357"/>
       </w:pPr>
-      <w:proofErr w:type="spellStart"/>
-      <w:r>
-        <w:t>Posebni</w:t>
-      </w:r>
-      <w:proofErr w:type="spellEnd"/>
-      <w:r>
-        <w:t xml:space="preserve"> </w:t>
-      </w:r>
-      <w:proofErr w:type="spellStart"/>
-      <w:r>
-        <w:t>zahtevi</w:t>
-      </w:r>
-      <w:proofErr w:type="spellEnd"/>
+      <w:r>
+        <w:t>Posebni zahtevi</w:t>
+      </w:r>
     </w:p>
     <w:p>
       <w:pPr>
@@ -2793,98 +1293,12 @@
         <w:ind w:firstLine="720"/>
         <w:contextualSpacing/>
       </w:pPr>
-      <w:proofErr w:type="gramStart"/>
-      <w:r>
-        <w:rPr>
-          <w:rFonts w:ascii="Times New Roman" w:hAnsi="Times New Roman" w:cs="Times New Roman"/>
-        </w:rPr>
-        <w:t xml:space="preserve">Data </w:t>
-      </w:r>
-      <w:proofErr w:type="spellStart"/>
-      <w:r>
-        <w:rPr>
-          <w:rFonts w:ascii="Times New Roman" w:hAnsi="Times New Roman" w:cs="Times New Roman"/>
-        </w:rPr>
-        <w:t>funkcionalnost</w:t>
-      </w:r>
-      <w:proofErr w:type="spellEnd"/>
-      <w:r>
-        <w:rPr>
-          <w:rFonts w:ascii="Times New Roman" w:hAnsi="Times New Roman" w:cs="Times New Roman"/>
-        </w:rPr>
-        <w:t xml:space="preserve"> </w:t>
-      </w:r>
-      <w:proofErr w:type="spellStart"/>
-      <w:r>
-        <w:rPr>
-          <w:rFonts w:ascii="Times New Roman" w:hAnsi="Times New Roman" w:cs="Times New Roman"/>
-        </w:rPr>
-        <w:t>treba</w:t>
-      </w:r>
-      <w:proofErr w:type="spellEnd"/>
-      <w:r>
-        <w:rPr>
-          <w:rFonts w:ascii="Times New Roman" w:hAnsi="Times New Roman" w:cs="Times New Roman"/>
-        </w:rPr>
-        <w:t xml:space="preserve"> da se </w:t>
-      </w:r>
-      <w:proofErr w:type="spellStart"/>
-      <w:r>
-        <w:rPr>
-          <w:rFonts w:ascii="Times New Roman" w:hAnsi="Times New Roman" w:cs="Times New Roman"/>
-        </w:rPr>
-        <w:t>implementira</w:t>
-      </w:r>
-      <w:proofErr w:type="spellEnd"/>
-      <w:r>
-        <w:rPr>
-          <w:rFonts w:ascii="Times New Roman" w:hAnsi="Times New Roman" w:cs="Times New Roman"/>
-        </w:rPr>
-        <w:t xml:space="preserve"> u </w:t>
-      </w:r>
-      <w:proofErr w:type="spellStart"/>
-      <w:r>
-        <w:rPr>
-          <w:rFonts w:ascii="Times New Roman" w:hAnsi="Times New Roman" w:cs="Times New Roman"/>
-        </w:rPr>
-        <w:t>poslednjim</w:t>
-      </w:r>
-      <w:proofErr w:type="spellEnd"/>
-      <w:r>
-        <w:rPr>
-          <w:rFonts w:ascii="Times New Roman" w:hAnsi="Times New Roman" w:cs="Times New Roman"/>
-        </w:rPr>
-        <w:t xml:space="preserve"> </w:t>
-      </w:r>
-      <w:proofErr w:type="spellStart"/>
-      <w:r>
-        <w:rPr>
-          <w:rFonts w:ascii="Times New Roman" w:hAnsi="Times New Roman" w:cs="Times New Roman"/>
-        </w:rPr>
-        <w:t>fazama</w:t>
-      </w:r>
-      <w:proofErr w:type="spellEnd"/>
-      <w:r>
-        <w:rPr>
-          <w:rFonts w:ascii="Times New Roman" w:hAnsi="Times New Roman" w:cs="Times New Roman"/>
-        </w:rPr>
-        <w:t xml:space="preserve"> </w:t>
-      </w:r>
-      <w:proofErr w:type="spellStart"/>
-      <w:r>
-        <w:rPr>
-          <w:rFonts w:ascii="Times New Roman" w:hAnsi="Times New Roman" w:cs="Times New Roman"/>
-        </w:rPr>
-        <w:t>aplikacije</w:t>
-      </w:r>
-      <w:proofErr w:type="spellEnd"/>
-      <w:r>
-        <w:rPr>
-          <w:rFonts w:ascii="Times New Roman" w:hAnsi="Times New Roman" w:cs="Times New Roman"/>
-        </w:rPr>
-        <w:t>.</w:t>
-      </w:r>
-      <w:proofErr w:type="gramEnd"/>
+      <w:r>
+        <w:rPr>
+          <w:rFonts w:ascii="Times New Roman" w:hAnsi="Times New Roman" w:cs="Times New Roman"/>
+        </w:rPr>
+        <w:t>Data funkcionalnost treba da se implementira u poslednjim fazama aplikacije.</w:t>
+      </w:r>
     </w:p>
     <w:p>
       <w:pPr>
@@ -2904,11 +1318,9 @@
         </w:numPr>
         <w:ind w:left="714" w:hanging="357"/>
       </w:pPr>
-      <w:proofErr w:type="spellStart"/>
       <w:r>
         <w:t>Posledice</w:t>
       </w:r>
-      <w:proofErr w:type="spellEnd"/>
     </w:p>
     <w:p>
       <w:pPr>
@@ -2925,106 +1337,18 @@
         <w:ind w:firstLine="720"/>
         <w:contextualSpacing/>
       </w:pPr>
-      <w:proofErr w:type="gramStart"/>
-      <w:r>
-        <w:rPr>
-          <w:rFonts w:ascii="Times New Roman" w:hAnsi="Times New Roman" w:cs="Times New Roman"/>
-        </w:rPr>
-        <w:t xml:space="preserve">U </w:t>
-      </w:r>
-      <w:proofErr w:type="spellStart"/>
-      <w:r>
-        <w:rPr>
-          <w:rFonts w:ascii="Times New Roman" w:hAnsi="Times New Roman" w:cs="Times New Roman"/>
-        </w:rPr>
-        <w:t>sistemu</w:t>
-      </w:r>
-      <w:proofErr w:type="spellEnd"/>
-      <w:r>
-        <w:rPr>
-          <w:rFonts w:ascii="Times New Roman" w:hAnsi="Times New Roman" w:cs="Times New Roman"/>
-        </w:rPr>
-        <w:t xml:space="preserve"> </w:t>
-      </w:r>
-      <w:proofErr w:type="spellStart"/>
-      <w:r>
-        <w:rPr>
-          <w:rFonts w:ascii="Times New Roman" w:hAnsi="Times New Roman" w:cs="Times New Roman"/>
-        </w:rPr>
-        <w:t>su</w:t>
-      </w:r>
-      <w:proofErr w:type="spellEnd"/>
-      <w:r>
-        <w:rPr>
-          <w:rFonts w:ascii="Times New Roman" w:hAnsi="Times New Roman" w:cs="Times New Roman"/>
-        </w:rPr>
-        <w:t xml:space="preserve"> </w:t>
-      </w:r>
-      <w:proofErr w:type="spellStart"/>
-      <w:r>
-        <w:rPr>
-          <w:rFonts w:ascii="Times New Roman" w:hAnsi="Times New Roman" w:cs="Times New Roman"/>
-        </w:rPr>
-        <w:t>evidentirane</w:t>
-      </w:r>
-      <w:proofErr w:type="spellEnd"/>
-      <w:r>
-        <w:rPr>
-          <w:rFonts w:ascii="Times New Roman" w:hAnsi="Times New Roman" w:cs="Times New Roman"/>
-        </w:rPr>
-        <w:t xml:space="preserve"> </w:t>
-      </w:r>
-      <w:proofErr w:type="spellStart"/>
-      <w:r>
-        <w:rPr>
-          <w:rFonts w:ascii="Times New Roman" w:hAnsi="Times New Roman" w:cs="Times New Roman"/>
-        </w:rPr>
-        <w:t>izmene</w:t>
-      </w:r>
-      <w:proofErr w:type="spellEnd"/>
-      <w:r>
-        <w:rPr>
-          <w:rFonts w:ascii="Times New Roman" w:hAnsi="Times New Roman" w:cs="Times New Roman"/>
-        </w:rPr>
-        <w:t xml:space="preserve"> </w:t>
-      </w:r>
-      <w:proofErr w:type="spellStart"/>
-      <w:r>
-        <w:rPr>
-          <w:rFonts w:ascii="Times New Roman" w:hAnsi="Times New Roman" w:cs="Times New Roman"/>
-        </w:rPr>
-        <w:t>koje</w:t>
-      </w:r>
-      <w:proofErr w:type="spellEnd"/>
-      <w:r>
-        <w:rPr>
-          <w:rFonts w:ascii="Times New Roman" w:hAnsi="Times New Roman" w:cs="Times New Roman"/>
-        </w:rPr>
-        <w:t xml:space="preserve"> je student </w:t>
-      </w:r>
-      <w:proofErr w:type="spellStart"/>
-      <w:r>
-        <w:rPr>
-          <w:rFonts w:ascii="Times New Roman" w:hAnsi="Times New Roman" w:cs="Times New Roman"/>
-        </w:rPr>
-        <w:t>napravio</w:t>
-      </w:r>
-      <w:proofErr w:type="spellEnd"/>
-      <w:r>
-        <w:rPr>
-          <w:rFonts w:ascii="Times New Roman" w:hAnsi="Times New Roman" w:cs="Times New Roman"/>
-        </w:rPr>
-        <w:t>.</w:t>
-      </w:r>
-      <w:proofErr w:type="gramEnd"/>
-    </w:p>
-    <w:p>
-      <w:pPr>
-        <w:spacing w:after="0" w:line="240" w:lineRule="auto"/>
-        <w:contextualSpacing/>
-      </w:pPr>
-      <w:bookmarkStart w:id="0" w:name="_GoBack"/>
-      <w:bookmarkEnd w:id="0"/>
+      <w:r>
+        <w:rPr>
+          <w:rFonts w:ascii="Times New Roman" w:hAnsi="Times New Roman" w:cs="Times New Roman"/>
+        </w:rPr>
+        <w:t>U sistemu su evidentirane izmene koje je student napravio.</w:t>
+      </w:r>
+    </w:p>
+    <w:p>
+      <w:pPr>
+        <w:spacing w:after="0" w:line="240" w:lineRule="auto"/>
+        <w:contextualSpacing/>
+      </w:pPr>
     </w:p>
     <w:sectPr>
       <w:pgSz w:w="12240" w:h="15840"/>
@@ -4944,7 +3268,7 @@
 </file>
 
 <file path=customXml/itemProps1.xml><?xml version="1.0" encoding="utf-8"?>
-<ds:datastoreItem xmlns:ds="http://schemas.openxmlformats.org/officeDocument/2006/customXml" ds:itemID="{A7F2D775-1BFB-45CC-8F6F-6F93EFAE6382}">
+<ds:datastoreItem xmlns:ds="http://schemas.openxmlformats.org/officeDocument/2006/customXml" ds:itemID="{02FCA5DE-78DE-48BB-9726-D6512F0BA1B7}">
   <ds:schemaRefs>
     <ds:schemaRef ds:uri="http://schemas.openxmlformats.org/officeDocument/2006/bibliography"/>
   </ds:schemaRefs>

</xml_diff>